<commit_message>
Documento de vision v0.2
</commit_message>
<xml_diff>
--- a/Documento_de_Vision.docx
+++ b/Documento_de_Vision.docx
@@ -693,6 +693,12 @@
               <w:rPr>
                 <w:rtl w:val="0"/>
               </w:rPr>
+              <w:t xml:space="preserve">01/05/2021</w:t>
+            </w:r>
+            <w:r>
+              <w:rPr>
+                <w:rtl w:val="0"/>
+              </w:rPr>
             </w:r>
           </w:p>
         </w:tc>
@@ -733,6 +739,12 @@
                 <w:vertAlign w:val="baseline"/>
               </w:rPr>
             </w:pPr>
+            <w:r>
+              <w:rPr>
+                <w:rtl w:val="0"/>
+              </w:rPr>
+              <w:t xml:space="preserve">&lt;0.2&gt;</w:t>
+            </w:r>
             <w:r>
               <w:rPr>
                 <w:rtl w:val="0"/>
@@ -1221,36 +1233,16 @@
       <w:sdtContent>
         <w:p>
           <w:pPr>
-            <w:keepNext w:val="0"/>
-            <w:keepLines w:val="0"/>
-            <w:widowControl w:val="0"/>
-            <w:pBdr>
-              <w:top w:space="0" w:sz="0" w:val="nil"/>
-              <w:left w:space="0" w:sz="0" w:val="nil"/>
-              <w:bottom w:space="0" w:sz="0" w:val="nil"/>
-              <w:right w:space="0" w:sz="0" w:val="nil"/>
-              <w:between w:space="0" w:sz="0" w:val="nil"/>
-            </w:pBdr>
-            <w:shd w:fill="auto" w:val="clear"/>
             <w:tabs>
               <w:tab w:val="right" w:pos="9360"/>
-              <w:tab w:val="left" w:pos="432"/>
             </w:tabs>
-            <w:spacing w:after="60" w:before="240" w:line="240" w:lineRule="auto"/>
-            <w:ind w:left="0" w:right="720" w:firstLine="0"/>
-            <w:jc w:val="left"/>
+            <w:spacing w:before="80" w:line="240" w:lineRule="auto"/>
+            <w:ind w:left="0" w:firstLine="0"/>
             <w:rPr>
               <w:rFonts w:ascii="Calibri" w:cs="Calibri" w:eastAsia="Calibri" w:hAnsi="Calibri"/>
               <w:b w:val="0"/>
-              <w:i w:val="0"/>
-              <w:smallCaps w:val="0"/>
-              <w:strike w:val="0"/>
-              <w:color w:val="000000"/>
               <w:sz w:val="24"/>
               <w:szCs w:val="24"/>
-              <w:u w:val="none"/>
-              <w:shd w:fill="auto" w:val="clear"/>
-              <w:vertAlign w:val="baseline"/>
             </w:rPr>
           </w:pPr>
           <w:r>
@@ -1258,56 +1250,26 @@
             <w:instrText xml:space="preserve"> TOC \h \u \z </w:instrText>
             <w:fldChar w:fldCharType="separate"/>
           </w:r>
-          <w:r>
-            <w:rPr>
-              <w:rFonts w:ascii="Times New Roman" w:cs="Times New Roman" w:eastAsia="Times New Roman" w:hAnsi="Times New Roman"/>
-              <w:b w:val="0"/>
-              <w:i w:val="0"/>
-              <w:smallCaps w:val="0"/>
-              <w:strike w:val="0"/>
-              <w:color w:val="000000"/>
-              <w:sz w:val="20"/>
-              <w:szCs w:val="20"/>
-              <w:u w:val="none"/>
-              <w:shd w:fill="auto" w:val="clear"/>
-              <w:vertAlign w:val="baseline"/>
-              <w:rtl w:val="0"/>
-            </w:rPr>
-            <w:t xml:space="preserve">1.</w:t>
-          </w:r>
+          <w:hyperlink w:anchor="_30j0zll">
+            <w:r>
+              <w:rPr>
+                <w:rFonts w:ascii="Calibri" w:cs="Calibri" w:eastAsia="Calibri" w:hAnsi="Calibri"/>
+                <w:b w:val="1"/>
+                <w:sz w:val="24"/>
+                <w:szCs w:val="24"/>
+                <w:rtl w:val="0"/>
+              </w:rPr>
+              <w:t xml:space="preserve">Vision Statement</w:t>
+            </w:r>
+          </w:hyperlink>
           <w:r>
             <w:rPr>
               <w:rFonts w:ascii="Calibri" w:cs="Calibri" w:eastAsia="Calibri" w:hAnsi="Calibri"/>
-              <w:b w:val="0"/>
-              <w:i w:val="0"/>
-              <w:smallCaps w:val="0"/>
-              <w:strike w:val="0"/>
-              <w:color w:val="000000"/>
+              <w:b w:val="1"/>
               <w:sz w:val="24"/>
               <w:szCs w:val="24"/>
-              <w:u w:val="none"/>
-              <w:shd w:fill="auto" w:val="clear"/>
-              <w:vertAlign w:val="baseline"/>
               <w:rtl w:val="0"/>
             </w:rPr>
-            <w:tab/>
-          </w:r>
-          <w:r>
-            <w:rPr>
-              <w:rFonts w:ascii="Times New Roman" w:cs="Times New Roman" w:eastAsia="Times New Roman" w:hAnsi="Times New Roman"/>
-              <w:b w:val="0"/>
-              <w:i w:val="0"/>
-              <w:smallCaps w:val="0"/>
-              <w:strike w:val="0"/>
-              <w:color w:val="000000"/>
-              <w:sz w:val="20"/>
-              <w:szCs w:val="20"/>
-              <w:u w:val="none"/>
-              <w:shd w:fill="auto" w:val="clear"/>
-              <w:vertAlign w:val="baseline"/>
-              <w:rtl w:val="0"/>
-            </w:rPr>
-            <w:t xml:space="preserve">Vision Statement</w:t>
             <w:tab/>
           </w:r>
           <w:r>
@@ -1317,25 +1279,13 @@
           </w:r>
           <w:r>
             <w:rPr>
-              <w:rFonts w:ascii="Times New Roman" w:cs="Times New Roman" w:eastAsia="Times New Roman" w:hAnsi="Times New Roman"/>
-              <w:b w:val="0"/>
-              <w:i w:val="0"/>
-              <w:smallCaps w:val="0"/>
-              <w:strike w:val="0"/>
-              <w:color w:val="000000"/>
-              <w:sz w:val="20"/>
-              <w:szCs w:val="20"/>
-              <w:u w:val="none"/>
-              <w:shd w:fill="auto" w:val="clear"/>
-              <w:vertAlign w:val="baseline"/>
+              <w:rFonts w:ascii="Calibri" w:cs="Calibri" w:eastAsia="Calibri" w:hAnsi="Calibri"/>
+              <w:b w:val="1"/>
+              <w:sz w:val="24"/>
+              <w:szCs w:val="24"/>
               <w:rtl w:val="0"/>
             </w:rPr>
             <w:t xml:space="preserve">4</w:t>
-          </w:r>
-          <w:r>
-            <w:fldChar w:fldCharType="begin"/>
-            <w:instrText xml:space="preserve"> HYPERLINK \l "_30j0zll" </w:instrText>
-            <w:fldChar w:fldCharType="separate"/>
           </w:r>
           <w:r>
             <w:fldChar w:fldCharType="end"/>
@@ -1348,91 +1298,38 @@
         </w:p>
         <w:p>
           <w:pPr>
-            <w:keepNext w:val="0"/>
-            <w:keepLines w:val="0"/>
-            <w:widowControl w:val="0"/>
-            <w:pBdr>
-              <w:top w:space="0" w:sz="0" w:val="nil"/>
-              <w:left w:space="0" w:sz="0" w:val="nil"/>
-              <w:bottom w:space="0" w:sz="0" w:val="nil"/>
-              <w:right w:space="0" w:sz="0" w:val="nil"/>
-              <w:between w:space="0" w:sz="0" w:val="nil"/>
-            </w:pBdr>
-            <w:shd w:fill="auto" w:val="clear"/>
             <w:tabs>
               <w:tab w:val="right" w:pos="9360"/>
-              <w:tab w:val="left" w:pos="432"/>
             </w:tabs>
-            <w:spacing w:after="60" w:before="240" w:line="240" w:lineRule="auto"/>
-            <w:ind w:left="0" w:right="720" w:firstLine="0"/>
-            <w:jc w:val="left"/>
+            <w:spacing w:before="200" w:line="240" w:lineRule="auto"/>
+            <w:ind w:left="0" w:firstLine="0"/>
             <w:rPr>
               <w:rFonts w:ascii="Calibri" w:cs="Calibri" w:eastAsia="Calibri" w:hAnsi="Calibri"/>
               <w:b w:val="0"/>
-              <w:i w:val="0"/>
-              <w:smallCaps w:val="0"/>
-              <w:strike w:val="0"/>
-              <w:color w:val="000000"/>
               <w:sz w:val="24"/>
               <w:szCs w:val="24"/>
-              <w:u w:val="none"/>
-              <w:shd w:fill="auto" w:val="clear"/>
-              <w:vertAlign w:val="baseline"/>
             </w:rPr>
           </w:pPr>
-          <w:r>
-            <w:fldChar w:fldCharType="end"/>
-          </w:r>
-          <w:r>
-            <w:rPr>
-              <w:rFonts w:ascii="Times New Roman" w:cs="Times New Roman" w:eastAsia="Times New Roman" w:hAnsi="Times New Roman"/>
-              <w:b w:val="0"/>
-              <w:i w:val="0"/>
-              <w:smallCaps w:val="0"/>
-              <w:strike w:val="0"/>
-              <w:color w:val="000000"/>
-              <w:sz w:val="20"/>
-              <w:szCs w:val="20"/>
-              <w:u w:val="none"/>
-              <w:shd w:fill="auto" w:val="clear"/>
-              <w:vertAlign w:val="baseline"/>
-              <w:rtl w:val="0"/>
-            </w:rPr>
-            <w:t xml:space="preserve">2.</w:t>
-          </w:r>
+          <w:hyperlink w:anchor="_3znysh7">
+            <w:r>
+              <w:rPr>
+                <w:rFonts w:ascii="Calibri" w:cs="Calibri" w:eastAsia="Calibri" w:hAnsi="Calibri"/>
+                <w:b w:val="1"/>
+                <w:sz w:val="24"/>
+                <w:szCs w:val="24"/>
+                <w:rtl w:val="0"/>
+              </w:rPr>
+              <w:t xml:space="preserve">Target Group</w:t>
+            </w:r>
+          </w:hyperlink>
           <w:r>
             <w:rPr>
               <w:rFonts w:ascii="Calibri" w:cs="Calibri" w:eastAsia="Calibri" w:hAnsi="Calibri"/>
-              <w:b w:val="0"/>
-              <w:i w:val="0"/>
-              <w:smallCaps w:val="0"/>
-              <w:strike w:val="0"/>
-              <w:color w:val="000000"/>
+              <w:b w:val="1"/>
               <w:sz w:val="24"/>
               <w:szCs w:val="24"/>
-              <w:u w:val="none"/>
-              <w:shd w:fill="auto" w:val="clear"/>
-              <w:vertAlign w:val="baseline"/>
               <w:rtl w:val="0"/>
             </w:rPr>
-            <w:tab/>
-          </w:r>
-          <w:r>
-            <w:rPr>
-              <w:rFonts w:ascii="Times New Roman" w:cs="Times New Roman" w:eastAsia="Times New Roman" w:hAnsi="Times New Roman"/>
-              <w:b w:val="0"/>
-              <w:i w:val="0"/>
-              <w:smallCaps w:val="0"/>
-              <w:strike w:val="0"/>
-              <w:color w:val="000000"/>
-              <w:sz w:val="20"/>
-              <w:szCs w:val="20"/>
-              <w:u w:val="none"/>
-              <w:shd w:fill="auto" w:val="clear"/>
-              <w:vertAlign w:val="baseline"/>
-              <w:rtl w:val="0"/>
-            </w:rPr>
-            <w:t xml:space="preserve">Target Group</w:t>
             <w:tab/>
           </w:r>
           <w:r>
@@ -1442,25 +1339,13 @@
           </w:r>
           <w:r>
             <w:rPr>
-              <w:rFonts w:ascii="Times New Roman" w:cs="Times New Roman" w:eastAsia="Times New Roman" w:hAnsi="Times New Roman"/>
-              <w:b w:val="0"/>
-              <w:i w:val="0"/>
-              <w:smallCaps w:val="0"/>
-              <w:strike w:val="0"/>
-              <w:color w:val="000000"/>
-              <w:sz w:val="20"/>
-              <w:szCs w:val="20"/>
-              <w:u w:val="none"/>
-              <w:shd w:fill="auto" w:val="clear"/>
-              <w:vertAlign w:val="baseline"/>
+              <w:rFonts w:ascii="Calibri" w:cs="Calibri" w:eastAsia="Calibri" w:hAnsi="Calibri"/>
+              <w:b w:val="1"/>
+              <w:sz w:val="24"/>
+              <w:szCs w:val="24"/>
               <w:rtl w:val="0"/>
             </w:rPr>
             <w:t xml:space="preserve">4</w:t>
-          </w:r>
-          <w:r>
-            <w:fldChar w:fldCharType="begin"/>
-            <w:instrText xml:space="preserve"> HYPERLINK \l "_3znysh7" </w:instrText>
-            <w:fldChar w:fldCharType="separate"/>
           </w:r>
           <w:r>
             <w:fldChar w:fldCharType="end"/>
@@ -1473,91 +1358,38 @@
         </w:p>
         <w:p>
           <w:pPr>
-            <w:keepNext w:val="0"/>
-            <w:keepLines w:val="0"/>
-            <w:widowControl w:val="0"/>
-            <w:pBdr>
-              <w:top w:space="0" w:sz="0" w:val="nil"/>
-              <w:left w:space="0" w:sz="0" w:val="nil"/>
-              <w:bottom w:space="0" w:sz="0" w:val="nil"/>
-              <w:right w:space="0" w:sz="0" w:val="nil"/>
-              <w:between w:space="0" w:sz="0" w:val="nil"/>
-            </w:pBdr>
-            <w:shd w:fill="auto" w:val="clear"/>
             <w:tabs>
               <w:tab w:val="right" w:pos="9360"/>
-              <w:tab w:val="left" w:pos="432"/>
             </w:tabs>
-            <w:spacing w:after="60" w:before="240" w:line="240" w:lineRule="auto"/>
-            <w:ind w:left="0" w:right="720" w:firstLine="0"/>
-            <w:jc w:val="left"/>
+            <w:spacing w:before="200" w:line="240" w:lineRule="auto"/>
+            <w:ind w:left="0" w:firstLine="0"/>
             <w:rPr>
               <w:rFonts w:ascii="Calibri" w:cs="Calibri" w:eastAsia="Calibri" w:hAnsi="Calibri"/>
               <w:b w:val="0"/>
-              <w:i w:val="0"/>
-              <w:smallCaps w:val="0"/>
-              <w:strike w:val="0"/>
-              <w:color w:val="000000"/>
               <w:sz w:val="24"/>
               <w:szCs w:val="24"/>
-              <w:u w:val="none"/>
-              <w:shd w:fill="auto" w:val="clear"/>
-              <w:vertAlign w:val="baseline"/>
             </w:rPr>
           </w:pPr>
-          <w:r>
-            <w:fldChar w:fldCharType="end"/>
-          </w:r>
-          <w:r>
-            <w:rPr>
-              <w:rFonts w:ascii="Times New Roman" w:cs="Times New Roman" w:eastAsia="Times New Roman" w:hAnsi="Times New Roman"/>
-              <w:b w:val="0"/>
-              <w:i w:val="0"/>
-              <w:smallCaps w:val="0"/>
-              <w:strike w:val="0"/>
-              <w:color w:val="000000"/>
-              <w:sz w:val="20"/>
-              <w:szCs w:val="20"/>
-              <w:u w:val="none"/>
-              <w:shd w:fill="auto" w:val="clear"/>
-              <w:vertAlign w:val="baseline"/>
-              <w:rtl w:val="0"/>
-            </w:rPr>
-            <w:t xml:space="preserve">3.</w:t>
-          </w:r>
+          <w:hyperlink w:anchor="_2et92p0">
+            <w:r>
+              <w:rPr>
+                <w:rFonts w:ascii="Calibri" w:cs="Calibri" w:eastAsia="Calibri" w:hAnsi="Calibri"/>
+                <w:b w:val="1"/>
+                <w:sz w:val="24"/>
+                <w:szCs w:val="24"/>
+                <w:rtl w:val="0"/>
+              </w:rPr>
+              <w:t xml:space="preserve">Needs</w:t>
+            </w:r>
+          </w:hyperlink>
           <w:r>
             <w:rPr>
               <w:rFonts w:ascii="Calibri" w:cs="Calibri" w:eastAsia="Calibri" w:hAnsi="Calibri"/>
-              <w:b w:val="0"/>
-              <w:i w:val="0"/>
-              <w:smallCaps w:val="0"/>
-              <w:strike w:val="0"/>
-              <w:color w:val="000000"/>
+              <w:b w:val="1"/>
               <w:sz w:val="24"/>
               <w:szCs w:val="24"/>
-              <w:u w:val="none"/>
-              <w:shd w:fill="auto" w:val="clear"/>
-              <w:vertAlign w:val="baseline"/>
               <w:rtl w:val="0"/>
             </w:rPr>
-            <w:tab/>
-          </w:r>
-          <w:r>
-            <w:rPr>
-              <w:rFonts w:ascii="Times New Roman" w:cs="Times New Roman" w:eastAsia="Times New Roman" w:hAnsi="Times New Roman"/>
-              <w:b w:val="0"/>
-              <w:i w:val="0"/>
-              <w:smallCaps w:val="0"/>
-              <w:strike w:val="0"/>
-              <w:color w:val="000000"/>
-              <w:sz w:val="20"/>
-              <w:szCs w:val="20"/>
-              <w:u w:val="none"/>
-              <w:shd w:fill="auto" w:val="clear"/>
-              <w:vertAlign w:val="baseline"/>
-              <w:rtl w:val="0"/>
-            </w:rPr>
-            <w:t xml:space="preserve">Needs</w:t>
             <w:tab/>
           </w:r>
           <w:r>
@@ -1567,25 +1399,13 @@
           </w:r>
           <w:r>
             <w:rPr>
-              <w:rFonts w:ascii="Times New Roman" w:cs="Times New Roman" w:eastAsia="Times New Roman" w:hAnsi="Times New Roman"/>
-              <w:b w:val="0"/>
-              <w:i w:val="0"/>
-              <w:smallCaps w:val="0"/>
-              <w:strike w:val="0"/>
-              <w:color w:val="000000"/>
-              <w:sz w:val="20"/>
-              <w:szCs w:val="20"/>
-              <w:u w:val="none"/>
-              <w:shd w:fill="auto" w:val="clear"/>
-              <w:vertAlign w:val="baseline"/>
+              <w:rFonts w:ascii="Calibri" w:cs="Calibri" w:eastAsia="Calibri" w:hAnsi="Calibri"/>
+              <w:b w:val="1"/>
+              <w:sz w:val="24"/>
+              <w:szCs w:val="24"/>
               <w:rtl w:val="0"/>
             </w:rPr>
             <w:t xml:space="preserve">4</w:t>
-          </w:r>
-          <w:r>
-            <w:fldChar w:fldCharType="begin"/>
-            <w:instrText xml:space="preserve"> HYPERLINK \l "_2et92p0" </w:instrText>
-            <w:fldChar w:fldCharType="separate"/>
           </w:r>
           <w:r>
             <w:fldChar w:fldCharType="end"/>
@@ -1598,91 +1418,38 @@
         </w:p>
         <w:p>
           <w:pPr>
-            <w:keepNext w:val="0"/>
-            <w:keepLines w:val="0"/>
-            <w:widowControl w:val="0"/>
-            <w:pBdr>
-              <w:top w:space="0" w:sz="0" w:val="nil"/>
-              <w:left w:space="0" w:sz="0" w:val="nil"/>
-              <w:bottom w:space="0" w:sz="0" w:val="nil"/>
-              <w:right w:space="0" w:sz="0" w:val="nil"/>
-              <w:between w:space="0" w:sz="0" w:val="nil"/>
-            </w:pBdr>
-            <w:shd w:fill="auto" w:val="clear"/>
             <w:tabs>
               <w:tab w:val="right" w:pos="9360"/>
-              <w:tab w:val="left" w:pos="432"/>
             </w:tabs>
-            <w:spacing w:after="60" w:before="240" w:line="240" w:lineRule="auto"/>
-            <w:ind w:left="0" w:right="720" w:firstLine="0"/>
-            <w:jc w:val="left"/>
+            <w:spacing w:before="200" w:line="240" w:lineRule="auto"/>
+            <w:ind w:left="0" w:firstLine="0"/>
             <w:rPr>
               <w:rFonts w:ascii="Calibri" w:cs="Calibri" w:eastAsia="Calibri" w:hAnsi="Calibri"/>
               <w:b w:val="0"/>
-              <w:i w:val="0"/>
-              <w:smallCaps w:val="0"/>
-              <w:strike w:val="0"/>
-              <w:color w:val="000000"/>
               <w:sz w:val="24"/>
               <w:szCs w:val="24"/>
-              <w:u w:val="none"/>
-              <w:shd w:fill="auto" w:val="clear"/>
-              <w:vertAlign w:val="baseline"/>
             </w:rPr>
           </w:pPr>
-          <w:r>
-            <w:fldChar w:fldCharType="end"/>
-          </w:r>
-          <w:r>
-            <w:rPr>
-              <w:rFonts w:ascii="Times New Roman" w:cs="Times New Roman" w:eastAsia="Times New Roman" w:hAnsi="Times New Roman"/>
-              <w:b w:val="0"/>
-              <w:i w:val="0"/>
-              <w:smallCaps w:val="0"/>
-              <w:strike w:val="0"/>
-              <w:color w:val="000000"/>
-              <w:sz w:val="20"/>
-              <w:szCs w:val="20"/>
-              <w:u w:val="none"/>
-              <w:shd w:fill="auto" w:val="clear"/>
-              <w:vertAlign w:val="baseline"/>
-              <w:rtl w:val="0"/>
-            </w:rPr>
-            <w:t xml:space="preserve">4.</w:t>
-          </w:r>
+          <w:hyperlink w:anchor="_tyjcwt">
+            <w:r>
+              <w:rPr>
+                <w:rFonts w:ascii="Calibri" w:cs="Calibri" w:eastAsia="Calibri" w:hAnsi="Calibri"/>
+                <w:b w:val="1"/>
+                <w:sz w:val="24"/>
+                <w:szCs w:val="24"/>
+                <w:rtl w:val="0"/>
+              </w:rPr>
+              <w:t xml:space="preserve">Product</w:t>
+            </w:r>
+          </w:hyperlink>
           <w:r>
             <w:rPr>
               <w:rFonts w:ascii="Calibri" w:cs="Calibri" w:eastAsia="Calibri" w:hAnsi="Calibri"/>
-              <w:b w:val="0"/>
-              <w:i w:val="0"/>
-              <w:smallCaps w:val="0"/>
-              <w:strike w:val="0"/>
-              <w:color w:val="000000"/>
+              <w:b w:val="1"/>
               <w:sz w:val="24"/>
               <w:szCs w:val="24"/>
-              <w:u w:val="none"/>
-              <w:shd w:fill="auto" w:val="clear"/>
-              <w:vertAlign w:val="baseline"/>
               <w:rtl w:val="0"/>
             </w:rPr>
-            <w:tab/>
-          </w:r>
-          <w:r>
-            <w:rPr>
-              <w:rFonts w:ascii="Times New Roman" w:cs="Times New Roman" w:eastAsia="Times New Roman" w:hAnsi="Times New Roman"/>
-              <w:b w:val="0"/>
-              <w:i w:val="0"/>
-              <w:smallCaps w:val="0"/>
-              <w:strike w:val="0"/>
-              <w:color w:val="000000"/>
-              <w:sz w:val="20"/>
-              <w:szCs w:val="20"/>
-              <w:u w:val="none"/>
-              <w:shd w:fill="auto" w:val="clear"/>
-              <w:vertAlign w:val="baseline"/>
-              <w:rtl w:val="0"/>
-            </w:rPr>
-            <w:t xml:space="preserve">Product</w:t>
             <w:tab/>
           </w:r>
           <w:r>
@@ -1692,25 +1459,13 @@
           </w:r>
           <w:r>
             <w:rPr>
-              <w:rFonts w:ascii="Times New Roman" w:cs="Times New Roman" w:eastAsia="Times New Roman" w:hAnsi="Times New Roman"/>
-              <w:b w:val="0"/>
-              <w:i w:val="0"/>
-              <w:smallCaps w:val="0"/>
-              <w:strike w:val="0"/>
-              <w:color w:val="000000"/>
-              <w:sz w:val="20"/>
-              <w:szCs w:val="20"/>
-              <w:u w:val="none"/>
-              <w:shd w:fill="auto" w:val="clear"/>
-              <w:vertAlign w:val="baseline"/>
+              <w:rFonts w:ascii="Calibri" w:cs="Calibri" w:eastAsia="Calibri" w:hAnsi="Calibri"/>
+              <w:b w:val="1"/>
+              <w:sz w:val="24"/>
+              <w:szCs w:val="24"/>
               <w:rtl w:val="0"/>
             </w:rPr>
-            <w:t xml:space="preserve">4</w:t>
-          </w:r>
-          <w:r>
-            <w:fldChar w:fldCharType="begin"/>
-            <w:instrText xml:space="preserve"> HYPERLINK \l "_tyjcwt" </w:instrText>
-            <w:fldChar w:fldCharType="separate"/>
+            <w:t xml:space="preserve">5</w:t>
           </w:r>
           <w:r>
             <w:fldChar w:fldCharType="end"/>
@@ -1723,91 +1478,38 @@
         </w:p>
         <w:p>
           <w:pPr>
-            <w:keepNext w:val="0"/>
-            <w:keepLines w:val="0"/>
-            <w:widowControl w:val="0"/>
-            <w:pBdr>
-              <w:top w:space="0" w:sz="0" w:val="nil"/>
-              <w:left w:space="0" w:sz="0" w:val="nil"/>
-              <w:bottom w:space="0" w:sz="0" w:val="nil"/>
-              <w:right w:space="0" w:sz="0" w:val="nil"/>
-              <w:between w:space="0" w:sz="0" w:val="nil"/>
-            </w:pBdr>
-            <w:shd w:fill="auto" w:val="clear"/>
             <w:tabs>
               <w:tab w:val="right" w:pos="9360"/>
-              <w:tab w:val="left" w:pos="432"/>
             </w:tabs>
-            <w:spacing w:after="60" w:before="240" w:line="240" w:lineRule="auto"/>
-            <w:ind w:left="0" w:right="720" w:firstLine="0"/>
-            <w:jc w:val="left"/>
+            <w:spacing w:after="80" w:before="200" w:line="240" w:lineRule="auto"/>
+            <w:ind w:left="0" w:firstLine="0"/>
             <w:rPr>
               <w:rFonts w:ascii="Calibri" w:cs="Calibri" w:eastAsia="Calibri" w:hAnsi="Calibri"/>
               <w:b w:val="0"/>
-              <w:i w:val="0"/>
-              <w:smallCaps w:val="0"/>
-              <w:strike w:val="0"/>
-              <w:color w:val="000000"/>
               <w:sz w:val="24"/>
               <w:szCs w:val="24"/>
-              <w:u w:val="none"/>
-              <w:shd w:fill="auto" w:val="clear"/>
-              <w:vertAlign w:val="baseline"/>
             </w:rPr>
           </w:pPr>
-          <w:r>
-            <w:fldChar w:fldCharType="end"/>
-          </w:r>
-          <w:r>
-            <w:rPr>
-              <w:rFonts w:ascii="Times New Roman" w:cs="Times New Roman" w:eastAsia="Times New Roman" w:hAnsi="Times New Roman"/>
-              <w:b w:val="0"/>
-              <w:i w:val="0"/>
-              <w:smallCaps w:val="0"/>
-              <w:strike w:val="0"/>
-              <w:color w:val="000000"/>
-              <w:sz w:val="20"/>
-              <w:szCs w:val="20"/>
-              <w:u w:val="none"/>
-              <w:shd w:fill="auto" w:val="clear"/>
-              <w:vertAlign w:val="baseline"/>
-              <w:rtl w:val="0"/>
-            </w:rPr>
-            <w:t xml:space="preserve">5.</w:t>
-          </w:r>
+          <w:hyperlink w:anchor="_3dy6vkm">
+            <w:r>
+              <w:rPr>
+                <w:rFonts w:ascii="Calibri" w:cs="Calibri" w:eastAsia="Calibri" w:hAnsi="Calibri"/>
+                <w:b w:val="1"/>
+                <w:sz w:val="24"/>
+                <w:szCs w:val="24"/>
+                <w:rtl w:val="0"/>
+              </w:rPr>
+              <w:t xml:space="preserve">Business Goals</w:t>
+            </w:r>
+          </w:hyperlink>
           <w:r>
             <w:rPr>
               <w:rFonts w:ascii="Calibri" w:cs="Calibri" w:eastAsia="Calibri" w:hAnsi="Calibri"/>
-              <w:b w:val="0"/>
-              <w:i w:val="0"/>
-              <w:smallCaps w:val="0"/>
-              <w:strike w:val="0"/>
-              <w:color w:val="000000"/>
+              <w:b w:val="1"/>
               <w:sz w:val="24"/>
               <w:szCs w:val="24"/>
-              <w:u w:val="none"/>
-              <w:shd w:fill="auto" w:val="clear"/>
-              <w:vertAlign w:val="baseline"/>
               <w:rtl w:val="0"/>
             </w:rPr>
-            <w:tab/>
-          </w:r>
-          <w:r>
-            <w:rPr>
-              <w:rFonts w:ascii="Times New Roman" w:cs="Times New Roman" w:eastAsia="Times New Roman" w:hAnsi="Times New Roman"/>
-              <w:b w:val="0"/>
-              <w:i w:val="0"/>
-              <w:smallCaps w:val="0"/>
-              <w:strike w:val="0"/>
-              <w:color w:val="000000"/>
-              <w:sz w:val="20"/>
-              <w:szCs w:val="20"/>
-              <w:u w:val="none"/>
-              <w:shd w:fill="auto" w:val="clear"/>
-              <w:vertAlign w:val="baseline"/>
-              <w:rtl w:val="0"/>
-            </w:rPr>
-            <w:t xml:space="preserve">Business Goals</w:t>
             <w:tab/>
           </w:r>
           <w:r>
@@ -1817,25 +1519,13 @@
           </w:r>
           <w:r>
             <w:rPr>
-              <w:rFonts w:ascii="Times New Roman" w:cs="Times New Roman" w:eastAsia="Times New Roman" w:hAnsi="Times New Roman"/>
-              <w:b w:val="0"/>
-              <w:i w:val="0"/>
-              <w:smallCaps w:val="0"/>
-              <w:strike w:val="0"/>
-              <w:color w:val="000000"/>
-              <w:sz w:val="20"/>
-              <w:szCs w:val="20"/>
-              <w:u w:val="none"/>
-              <w:shd w:fill="auto" w:val="clear"/>
-              <w:vertAlign w:val="baseline"/>
+              <w:rFonts w:ascii="Calibri" w:cs="Calibri" w:eastAsia="Calibri" w:hAnsi="Calibri"/>
+              <w:b w:val="1"/>
+              <w:sz w:val="24"/>
+              <w:szCs w:val="24"/>
               <w:rtl w:val="0"/>
             </w:rPr>
-            <w:t xml:space="preserve">4</w:t>
-          </w:r>
-          <w:r>
-            <w:fldChar w:fldCharType="begin"/>
-            <w:instrText xml:space="preserve"> HYPERLINK \l "_3dy6vkm" </w:instrText>
-            <w:fldChar w:fldCharType="separate"/>
+            <w:t xml:space="preserve">5</w:t>
           </w:r>
           <w:r>
             <w:fldChar w:fldCharType="end"/>
@@ -1856,11 +1546,8 @@
         <w:pStyle w:val="Title"/>
         <w:rPr/>
       </w:pPr>
-      <w:bookmarkStart w:colFirst="0" w:colLast="0" w:name="_gjdgxs" w:id="0"/>
+      <w:bookmarkStart w:colFirst="0" w:colLast="0" w:name="_7f76i6tx7vfw" w:id="0"/>
       <w:bookmarkEnd w:id="0"/>
-      <w:r>
-        <w:fldChar w:fldCharType="end"/>
-      </w:r>
       <w:r>
         <w:br w:type="page"/>
       </w:r>
@@ -1912,7 +1599,7 @@
         <w:pStyle w:val="Heading1"/>
         <w:numPr>
           <w:ilvl w:val="0"/>
-          <w:numId w:val="1"/>
+          <w:numId w:val="4"/>
         </w:numPr>
         <w:ind w:left="0" w:firstLine="0"/>
         <w:rPr/>
@@ -1940,8 +1627,8 @@
         </w:pBdr>
         <w:shd w:fill="auto" w:val="clear"/>
         <w:spacing w:after="120" w:before="0" w:line="240" w:lineRule="auto"/>
-        <w:ind w:left="720" w:right="0" w:firstLine="0"/>
-        <w:jc w:val="left"/>
+        <w:ind w:left="720" w:right="0" w:firstLine="720"/>
+        <w:jc w:val="both"/>
         <w:rPr>
           <w:rFonts w:ascii="Times New Roman" w:cs="Times New Roman" w:eastAsia="Times New Roman" w:hAnsi="Times New Roman"/>
           <w:b w:val="0"/>
@@ -1972,6 +1659,472 @@
           <w:rtl w:val="0"/>
         </w:rPr>
         <w:t xml:space="preserve">El problema de la mala organización en la recolección y entrega de residuos reciclables que afecta a ciudadanos, cartoneros y a la secretaria, cuyo impacto es un proceso ineficiente, manual y costoso, para el cual una solución exitosa permitiría informar e incentivar a los ciudadanos sobre el reciclado, agilizar el proceso de recolección y control para así obtener mayores beneficios para los miembros de la cooperativa.</w:t>
+      </w:r>
+    </w:p>
+    <w:p>
+      <w:pPr>
+        <w:keepNext w:val="0"/>
+        <w:keepLines w:val="1"/>
+        <w:widowControl w:val="0"/>
+        <w:pBdr>
+          <w:top w:space="0" w:sz="0" w:val="nil"/>
+          <w:left w:space="0" w:sz="0" w:val="nil"/>
+          <w:bottom w:space="0" w:sz="0" w:val="nil"/>
+          <w:right w:space="0" w:sz="0" w:val="nil"/>
+          <w:between w:space="0" w:sz="0" w:val="nil"/>
+        </w:pBdr>
+        <w:shd w:fill="auto" w:val="clear"/>
+        <w:spacing w:after="120" w:before="0" w:line="240" w:lineRule="auto"/>
+        <w:ind w:left="720" w:right="0" w:firstLine="720"/>
+        <w:jc w:val="both"/>
+        <w:rPr>
+          <w:rFonts w:ascii="Times New Roman" w:cs="Times New Roman" w:eastAsia="Times New Roman" w:hAnsi="Times New Roman"/>
+          <w:b w:val="0"/>
+          <w:i w:val="1"/>
+          <w:smallCaps w:val="0"/>
+          <w:strike w:val="0"/>
+          <w:color w:val="0000ff"/>
+          <w:sz w:val="20"/>
+          <w:szCs w:val="20"/>
+          <w:u w:val="none"/>
+          <w:shd w:fill="auto" w:val="clear"/>
+          <w:vertAlign w:val="baseline"/>
+        </w:rPr>
+      </w:pPr>
+      <w:bookmarkStart w:colFirst="0" w:colLast="0" w:name="_1fob9te" w:id="2"/>
+      <w:bookmarkEnd w:id="2"/>
+      <w:r>
+        <w:rPr>
+          <w:rFonts w:ascii="Times New Roman" w:cs="Times New Roman" w:eastAsia="Times New Roman" w:hAnsi="Times New Roman"/>
+          <w:b w:val="0"/>
+          <w:i w:val="1"/>
+          <w:smallCaps w:val="0"/>
+          <w:strike w:val="0"/>
+          <w:color w:val="0000ff"/>
+          <w:sz w:val="20"/>
+          <w:szCs w:val="20"/>
+          <w:u w:val="none"/>
+          <w:shd w:fill="auto" w:val="clear"/>
+          <w:vertAlign w:val="baseline"/>
+          <w:rtl w:val="0"/>
+        </w:rPr>
+        <w:t xml:space="preserve">Para cartoneros, ciudadanos y la secretaria de la cooperativa quienes recolectan, colaboran o administran residuos reciclables. El sistema de la cooperativa de recuperadores urbanos es una página web que brinda información a los interesados, organiza recorridos para la recolección y registra datos de los materiales adquiridos y vendidos. A diferencia del proceso manual, nuestro producto automatiza tanto el trazado de los recorridos de los cartoneros como la asignación de las comisiones y la administración de los materiales.</w:t>
+      </w:r>
+    </w:p>
+    <w:p>
+      <w:pPr>
+        <w:pStyle w:val="Heading1"/>
+        <w:widowControl w:val="1"/>
+        <w:numPr>
+          <w:ilvl w:val="0"/>
+          <w:numId w:val="4"/>
+        </w:numPr>
+        <w:ind w:left="0" w:firstLine="0"/>
+        <w:rPr/>
+      </w:pPr>
+      <w:bookmarkStart w:colFirst="0" w:colLast="0" w:name="_3znysh7" w:id="3"/>
+      <w:bookmarkEnd w:id="3"/>
+      <w:r>
+        <w:rPr>
+          <w:rtl w:val="0"/>
+        </w:rPr>
+        <w:t xml:space="preserve">Target Group</w:t>
+      </w:r>
+    </w:p>
+    <w:p>
+      <w:pPr>
+        <w:jc w:val="both"/>
+        <w:rPr>
+          <w:sz w:val="26"/>
+          <w:szCs w:val="26"/>
+        </w:rPr>
+      </w:pPr>
+      <w:r>
+        <w:rPr>
+          <w:i w:val="1"/>
+          <w:color w:val="0000ff"/>
+          <w:rtl w:val="0"/>
+        </w:rPr>
+        <w:tab/>
+        <w:tab/>
+      </w:r>
+      <w:r>
+        <w:rPr>
+          <w:i w:val="1"/>
+          <w:color w:val="0000ff"/>
+          <w:sz w:val="26"/>
+          <w:szCs w:val="26"/>
+          <w:rtl w:val="0"/>
+        </w:rPr>
+        <w:t xml:space="preserve">Stakeholder summary</w:t>
+      </w:r>
+      <w:r>
+        <w:rPr>
+          <w:rtl w:val="0"/>
+        </w:rPr>
+      </w:r>
+    </w:p>
+    <w:p>
+      <w:pPr>
+        <w:keepNext w:val="0"/>
+        <w:keepLines w:val="1"/>
+        <w:widowControl w:val="0"/>
+        <w:numPr>
+          <w:ilvl w:val="0"/>
+          <w:numId w:val="2"/>
+        </w:numPr>
+        <w:pBdr>
+          <w:top w:space="0" w:sz="0" w:val="nil"/>
+          <w:left w:space="0" w:sz="0" w:val="nil"/>
+          <w:bottom w:space="0" w:sz="0" w:val="nil"/>
+          <w:right w:space="0" w:sz="0" w:val="nil"/>
+          <w:between w:space="0" w:sz="0" w:val="nil"/>
+        </w:pBdr>
+        <w:shd w:fill="auto" w:val="clear"/>
+        <w:spacing w:after="0" w:afterAutospacing="0" w:before="0" w:line="240" w:lineRule="auto"/>
+        <w:ind w:left="2160" w:right="0" w:hanging="360"/>
+        <w:jc w:val="both"/>
+        <w:rPr>
+          <w:i w:val="1"/>
+          <w:color w:val="0000ff"/>
+          <w:u w:val="none"/>
+        </w:rPr>
+      </w:pPr>
+      <w:r>
+        <w:rPr>
+          <w:i w:val="1"/>
+          <w:color w:val="0000ff"/>
+          <w:rtl w:val="0"/>
+        </w:rPr>
+        <w:t xml:space="preserve">Ciudadano: representando a los ciudadanos, defendiendo los intereses de los mismos. </w:t>
+      </w:r>
+    </w:p>
+    <w:p>
+      <w:pPr>
+        <w:keepNext w:val="0"/>
+        <w:keepLines w:val="1"/>
+        <w:widowControl w:val="0"/>
+        <w:numPr>
+          <w:ilvl w:val="0"/>
+          <w:numId w:val="2"/>
+        </w:numPr>
+        <w:pBdr>
+          <w:top w:space="0" w:sz="0" w:val="nil"/>
+          <w:left w:space="0" w:sz="0" w:val="nil"/>
+          <w:bottom w:space="0" w:sz="0" w:val="nil"/>
+          <w:right w:space="0" w:sz="0" w:val="nil"/>
+          <w:between w:space="0" w:sz="0" w:val="nil"/>
+        </w:pBdr>
+        <w:shd w:fill="auto" w:val="clear"/>
+        <w:spacing w:after="0" w:afterAutospacing="0" w:before="0" w:line="240" w:lineRule="auto"/>
+        <w:ind w:left="2160" w:right="0" w:hanging="360"/>
+        <w:jc w:val="both"/>
+        <w:rPr>
+          <w:i w:val="1"/>
+          <w:color w:val="0000ff"/>
+          <w:u w:val="none"/>
+        </w:rPr>
+      </w:pPr>
+      <w:r>
+        <w:rPr>
+          <w:i w:val="1"/>
+          <w:color w:val="0000ff"/>
+          <w:rtl w:val="0"/>
+        </w:rPr>
+        <w:t xml:space="preserve">Cartonero: representando a los cartoneros, asegura que el sistema satisfaga las necesidades de los cartoneros</w:t>
+      </w:r>
+    </w:p>
+    <w:p>
+      <w:pPr>
+        <w:keepNext w:val="0"/>
+        <w:keepLines w:val="1"/>
+        <w:widowControl w:val="0"/>
+        <w:numPr>
+          <w:ilvl w:val="0"/>
+          <w:numId w:val="2"/>
+        </w:numPr>
+        <w:pBdr>
+          <w:top w:space="0" w:sz="0" w:val="nil"/>
+          <w:left w:space="0" w:sz="0" w:val="nil"/>
+          <w:bottom w:space="0" w:sz="0" w:val="nil"/>
+          <w:right w:space="0" w:sz="0" w:val="nil"/>
+          <w:between w:space="0" w:sz="0" w:val="nil"/>
+        </w:pBdr>
+        <w:shd w:fill="auto" w:val="clear"/>
+        <w:spacing w:after="0" w:afterAutospacing="0" w:before="0" w:line="240" w:lineRule="auto"/>
+        <w:ind w:left="2160" w:right="0" w:hanging="360"/>
+        <w:jc w:val="both"/>
+        <w:rPr>
+          <w:i w:val="1"/>
+          <w:color w:val="0000ff"/>
+          <w:u w:val="none"/>
+        </w:rPr>
+      </w:pPr>
+      <w:r>
+        <w:rPr>
+          <w:i w:val="1"/>
+          <w:color w:val="0000ff"/>
+          <w:rtl w:val="0"/>
+        </w:rPr>
+        <w:t xml:space="preserve">Secretaria: representando a la parte administrativa, garantiza que el sistema cubra las funcionalidades necesarias para la administración.</w:t>
+      </w:r>
+    </w:p>
+    <w:p>
+      <w:pPr>
+        <w:keepNext w:val="0"/>
+        <w:keepLines w:val="1"/>
+        <w:widowControl w:val="0"/>
+        <w:numPr>
+          <w:ilvl w:val="0"/>
+          <w:numId w:val="2"/>
+        </w:numPr>
+        <w:pBdr>
+          <w:top w:space="0" w:sz="0" w:val="nil"/>
+          <w:left w:space="0" w:sz="0" w:val="nil"/>
+          <w:bottom w:space="0" w:sz="0" w:val="nil"/>
+          <w:right w:space="0" w:sz="0" w:val="nil"/>
+          <w:between w:space="0" w:sz="0" w:val="nil"/>
+        </w:pBdr>
+        <w:shd w:fill="auto" w:val="clear"/>
+        <w:spacing w:after="0" w:afterAutospacing="0" w:before="0" w:line="240" w:lineRule="auto"/>
+        <w:ind w:left="2160" w:right="0" w:hanging="360"/>
+        <w:jc w:val="both"/>
+        <w:rPr>
+          <w:i w:val="1"/>
+          <w:color w:val="0000ff"/>
+          <w:u w:val="none"/>
+        </w:rPr>
+      </w:pPr>
+      <w:r>
+        <w:rPr>
+          <w:i w:val="1"/>
+          <w:color w:val="0000ff"/>
+          <w:rtl w:val="0"/>
+        </w:rPr>
+        <w:t xml:space="preserve">Miembro de la Cooperativa: representa a los dirigentes de la cooperativa, aprobación del presupuesto y del proyecto.</w:t>
+      </w:r>
+    </w:p>
+    <w:p>
+      <w:pPr>
+        <w:keepNext w:val="0"/>
+        <w:keepLines w:val="1"/>
+        <w:widowControl w:val="0"/>
+        <w:numPr>
+          <w:ilvl w:val="0"/>
+          <w:numId w:val="2"/>
+        </w:numPr>
+        <w:pBdr>
+          <w:top w:space="0" w:sz="0" w:val="nil"/>
+          <w:left w:space="0" w:sz="0" w:val="nil"/>
+          <w:bottom w:space="0" w:sz="0" w:val="nil"/>
+          <w:right w:space="0" w:sz="0" w:val="nil"/>
+          <w:between w:space="0" w:sz="0" w:val="nil"/>
+        </w:pBdr>
+        <w:shd w:fill="auto" w:val="clear"/>
+        <w:spacing w:after="120" w:before="0" w:line="240" w:lineRule="auto"/>
+        <w:ind w:left="2160" w:right="0" w:hanging="360"/>
+        <w:jc w:val="both"/>
+        <w:rPr>
+          <w:i w:val="1"/>
+          <w:color w:val="0000ff"/>
+          <w:u w:val="none"/>
+        </w:rPr>
+      </w:pPr>
+      <w:r>
+        <w:rPr>
+          <w:i w:val="1"/>
+          <w:color w:val="0000ff"/>
+          <w:rtl w:val="0"/>
+        </w:rPr>
+        <w:t xml:space="preserve">Ministro de ambiente: representa la parte gubernamental, asegura que se lleve a cabo un correcto proceso de reciclado.</w:t>
+      </w:r>
+    </w:p>
+    <w:p>
+      <w:pPr>
+        <w:keepNext w:val="0"/>
+        <w:keepLines w:val="1"/>
+        <w:widowControl w:val="0"/>
+        <w:pBdr>
+          <w:top w:space="0" w:sz="0" w:val="nil"/>
+          <w:left w:space="0" w:sz="0" w:val="nil"/>
+          <w:bottom w:space="0" w:sz="0" w:val="nil"/>
+          <w:right w:space="0" w:sz="0" w:val="nil"/>
+          <w:between w:space="0" w:sz="0" w:val="nil"/>
+        </w:pBdr>
+        <w:shd w:fill="auto" w:val="clear"/>
+        <w:spacing w:after="120" w:before="0" w:line="240" w:lineRule="auto"/>
+        <w:ind w:left="0" w:right="0" w:firstLine="0"/>
+        <w:jc w:val="both"/>
+        <w:rPr>
+          <w:i w:val="1"/>
+          <w:color w:val="0000ff"/>
+          <w:sz w:val="26"/>
+          <w:szCs w:val="26"/>
+        </w:rPr>
+      </w:pPr>
+      <w:r>
+        <w:rPr>
+          <w:i w:val="1"/>
+          <w:color w:val="0000ff"/>
+          <w:rtl w:val="0"/>
+        </w:rPr>
+        <w:tab/>
+        <w:tab/>
+      </w:r>
+      <w:r>
+        <w:rPr>
+          <w:i w:val="1"/>
+          <w:color w:val="0000ff"/>
+          <w:sz w:val="26"/>
+          <w:szCs w:val="26"/>
+          <w:rtl w:val="0"/>
+        </w:rPr>
+        <w:t xml:space="preserve">User summary</w:t>
+      </w:r>
+    </w:p>
+    <w:p>
+      <w:pPr>
+        <w:keepNext w:val="0"/>
+        <w:keepLines w:val="1"/>
+        <w:widowControl w:val="0"/>
+        <w:numPr>
+          <w:ilvl w:val="0"/>
+          <w:numId w:val="1"/>
+        </w:numPr>
+        <w:pBdr>
+          <w:top w:space="0" w:sz="0" w:val="nil"/>
+          <w:left w:space="0" w:sz="0" w:val="nil"/>
+          <w:bottom w:space="0" w:sz="0" w:val="nil"/>
+          <w:right w:space="0" w:sz="0" w:val="nil"/>
+          <w:between w:space="0" w:sz="0" w:val="nil"/>
+        </w:pBdr>
+        <w:shd w:fill="auto" w:val="clear"/>
+        <w:spacing w:after="0" w:afterAutospacing="0" w:before="0" w:line="240" w:lineRule="auto"/>
+        <w:ind w:left="2160" w:right="0" w:hanging="360"/>
+        <w:jc w:val="both"/>
+        <w:rPr>
+          <w:i w:val="1"/>
+          <w:color w:val="0000ff"/>
+        </w:rPr>
+      </w:pPr>
+      <w:r>
+        <w:rPr>
+          <w:i w:val="1"/>
+          <w:color w:val="0000ff"/>
+          <w:rtl w:val="0"/>
+        </w:rPr>
+        <w:t xml:space="preserve">Ciudadano: </w:t>
+      </w:r>
+      <w:r>
+        <w:rPr>
+          <w:i w:val="1"/>
+          <w:color w:val="0000ff"/>
+          <w:rtl w:val="0"/>
+        </w:rPr>
+        <w:t xml:space="preserve">auto representado</w:t>
+      </w:r>
+      <w:r>
+        <w:rPr>
+          <w:i w:val="1"/>
+          <w:color w:val="0000ff"/>
+          <w:rtl w:val="0"/>
+        </w:rPr>
+        <w:t xml:space="preserve">, notifica o ayuda a recolectar los materiales a reciclar, previamente cumpliendo las condiciones de entrega.</w:t>
+      </w:r>
+    </w:p>
+    <w:p>
+      <w:pPr>
+        <w:keepNext w:val="0"/>
+        <w:keepLines w:val="1"/>
+        <w:widowControl w:val="0"/>
+        <w:numPr>
+          <w:ilvl w:val="0"/>
+          <w:numId w:val="1"/>
+        </w:numPr>
+        <w:pBdr>
+          <w:top w:space="0" w:sz="0" w:val="nil"/>
+          <w:left w:space="0" w:sz="0" w:val="nil"/>
+          <w:bottom w:space="0" w:sz="0" w:val="nil"/>
+          <w:right w:space="0" w:sz="0" w:val="nil"/>
+          <w:between w:space="0" w:sz="0" w:val="nil"/>
+        </w:pBdr>
+        <w:shd w:fill="auto" w:val="clear"/>
+        <w:spacing w:after="0" w:afterAutospacing="0" w:before="0" w:line="240" w:lineRule="auto"/>
+        <w:ind w:left="2160" w:right="0" w:hanging="360"/>
+        <w:jc w:val="both"/>
+        <w:rPr>
+          <w:i w:val="1"/>
+          <w:color w:val="0000ff"/>
+          <w:u w:val="none"/>
+        </w:rPr>
+      </w:pPr>
+      <w:r>
+        <w:rPr>
+          <w:i w:val="1"/>
+          <w:color w:val="0000ff"/>
+          <w:rtl w:val="0"/>
+        </w:rPr>
+        <w:t xml:space="preserve">Cartonero: auto representado, recolecta los materiales informados por los ciudadanos y realiza el pesaje de los mismos.</w:t>
+      </w:r>
+    </w:p>
+    <w:p>
+      <w:pPr>
+        <w:keepNext w:val="0"/>
+        <w:keepLines w:val="1"/>
+        <w:widowControl w:val="0"/>
+        <w:numPr>
+          <w:ilvl w:val="0"/>
+          <w:numId w:val="1"/>
+        </w:numPr>
+        <w:pBdr>
+          <w:top w:space="0" w:sz="0" w:val="nil"/>
+          <w:left w:space="0" w:sz="0" w:val="nil"/>
+          <w:bottom w:space="0" w:sz="0" w:val="nil"/>
+          <w:right w:space="0" w:sz="0" w:val="nil"/>
+          <w:between w:space="0" w:sz="0" w:val="nil"/>
+        </w:pBdr>
+        <w:shd w:fill="auto" w:val="clear"/>
+        <w:spacing w:after="120" w:before="0" w:line="240" w:lineRule="auto"/>
+        <w:ind w:left="2160" w:right="0" w:hanging="360"/>
+        <w:jc w:val="both"/>
+        <w:rPr>
+          <w:i w:val="1"/>
+          <w:color w:val="0000ff"/>
+          <w:u w:val="none"/>
+        </w:rPr>
+      </w:pPr>
+      <w:r>
+        <w:rPr>
+          <w:i w:val="1"/>
+          <w:color w:val="0000ff"/>
+          <w:rtl w:val="0"/>
+        </w:rPr>
+        <w:t xml:space="preserve">Secretaria: auto representada, registra a los cartoneros, les notifica los recorridos, actualiza y registra los datos en el sistema y se encarga de las ventas y pago a los cartoneros</w:t>
+      </w:r>
+      <w:r>
+        <w:rPr>
+          <w:rtl w:val="0"/>
+        </w:rPr>
+      </w:r>
+    </w:p>
+    <w:p>
+      <w:pPr>
+        <w:pStyle w:val="Heading1"/>
+        <w:widowControl w:val="1"/>
+        <w:numPr>
+          <w:ilvl w:val="0"/>
+          <w:numId w:val="4"/>
+        </w:numPr>
+        <w:ind w:left="0" w:firstLine="0"/>
+        <w:rPr/>
+      </w:pPr>
+      <w:bookmarkStart w:colFirst="0" w:colLast="0" w:name="_2et92p0" w:id="4"/>
+      <w:bookmarkEnd w:id="4"/>
+      <w:r>
+        <w:rPr>
+          <w:rtl w:val="0"/>
+        </w:rPr>
+        <w:t xml:space="preserve">Needs</w:t>
       </w:r>
     </w:p>
     <w:p>
@@ -1989,174 +2142,1364 @@
         <w:shd w:fill="auto" w:val="clear"/>
         <w:spacing w:after="120" w:before="0" w:line="240" w:lineRule="auto"/>
         <w:ind w:left="720" w:right="0" w:firstLine="0"/>
+        <w:jc w:val="both"/>
+        <w:rPr>
+          <w:i w:val="1"/>
+          <w:color w:val="0000ff"/>
+        </w:rPr>
+      </w:pPr>
+      <w:r>
+        <w:rPr>
+          <w:i w:val="1"/>
+          <w:color w:val="0000ff"/>
+          <w:rtl w:val="0"/>
+        </w:rPr>
+        <w:tab/>
+      </w:r>
+    </w:p>
+    <w:tbl>
+      <w:tblPr>
+        <w:tblStyle w:val="Table2"/>
+        <w:tblW w:w="10020.0" w:type="dxa"/>
         <w:jc w:val="left"/>
-        <w:rPr>
-          <w:rFonts w:ascii="Times New Roman" w:cs="Times New Roman" w:eastAsia="Times New Roman" w:hAnsi="Times New Roman"/>
-          <w:b w:val="0"/>
-          <w:i w:val="1"/>
-          <w:smallCaps w:val="0"/>
-          <w:strike w:val="0"/>
-          <w:color w:val="0000ff"/>
-          <w:sz w:val="20"/>
-          <w:szCs w:val="20"/>
-          <w:u w:val="none"/>
-          <w:shd w:fill="auto" w:val="clear"/>
-          <w:vertAlign w:val="baseline"/>
-        </w:rPr>
-      </w:pPr>
-      <w:bookmarkStart w:colFirst="0" w:colLast="0" w:name="_1fob9te" w:id="2"/>
-      <w:bookmarkEnd w:id="2"/>
-      <w:r>
-        <w:rPr>
-          <w:rFonts w:ascii="Times New Roman" w:cs="Times New Roman" w:eastAsia="Times New Roman" w:hAnsi="Times New Roman"/>
-          <w:b w:val="0"/>
-          <w:i w:val="1"/>
-          <w:smallCaps w:val="0"/>
-          <w:strike w:val="0"/>
-          <w:color w:val="0000ff"/>
-          <w:sz w:val="20"/>
-          <w:szCs w:val="20"/>
-          <w:u w:val="none"/>
-          <w:shd w:fill="auto" w:val="clear"/>
-          <w:vertAlign w:val="baseline"/>
-          <w:rtl w:val="0"/>
-        </w:rPr>
-        <w:t xml:space="preserve">Para cartoneros, ciudadanos y la secretaria de la cooperativa quienes recolectan, colaboran o administran residuos reciclables. El sistema de la cooperativa de recuperadores urbanos es una página web que brinda información a los interesados, organiza recorridos para la recolección y registra datos de los materiales adquiridos y vendidos. A diferencia del proceso manual, nuestro producto automatiza tanto el trazado de los recorridos de los cartoneros como la asignación de las comisiones y la administración de los materiales.</w:t>
-      </w:r>
-    </w:p>
-    <w:p>
-      <w:pPr>
-        <w:pStyle w:val="Heading1"/>
-        <w:widowControl w:val="1"/>
-        <w:numPr>
-          <w:ilvl w:val="0"/>
-          <w:numId w:val="1"/>
-        </w:numPr>
-        <w:ind w:left="0" w:firstLine="0"/>
-        <w:rPr/>
-      </w:pPr>
-      <w:bookmarkStart w:colFirst="0" w:colLast="0" w:name="_3znysh7" w:id="3"/>
-      <w:bookmarkEnd w:id="3"/>
-      <w:r>
-        <w:rPr>
-          <w:rtl w:val="0"/>
-        </w:rPr>
-        <w:t xml:space="preserve">Target Group</w:t>
-      </w:r>
-    </w:p>
-    <w:p>
-      <w:pPr>
-        <w:keepNext w:val="0"/>
-        <w:keepLines w:val="0"/>
-        <w:widowControl w:val="0"/>
-        <w:pBdr>
-          <w:top w:space="0" w:sz="0" w:val="nil"/>
-          <w:left w:space="0" w:sz="0" w:val="nil"/>
-          <w:bottom w:space="0" w:sz="0" w:val="nil"/>
-          <w:right w:space="0" w:sz="0" w:val="nil"/>
-          <w:between w:space="0" w:sz="0" w:val="nil"/>
-        </w:pBdr>
-        <w:shd w:fill="auto" w:val="clear"/>
-        <w:spacing w:after="120" w:before="0" w:line="240" w:lineRule="auto"/>
-        <w:ind w:left="720" w:right="0" w:firstLine="0"/>
-        <w:jc w:val="left"/>
-        <w:rPr>
-          <w:rFonts w:ascii="Times New Roman" w:cs="Times New Roman" w:eastAsia="Times New Roman" w:hAnsi="Times New Roman"/>
-          <w:b w:val="0"/>
-          <w:i w:val="1"/>
-          <w:smallCaps w:val="0"/>
-          <w:strike w:val="0"/>
-          <w:color w:val="0000ff"/>
-          <w:sz w:val="20"/>
-          <w:szCs w:val="20"/>
-          <w:u w:val="none"/>
-          <w:shd w:fill="auto" w:val="clear"/>
-          <w:vertAlign w:val="baseline"/>
-        </w:rPr>
-      </w:pPr>
-      <w:r>
-        <w:rPr>
-          <w:rFonts w:ascii="Times New Roman" w:cs="Times New Roman" w:eastAsia="Times New Roman" w:hAnsi="Times New Roman"/>
-          <w:b w:val="0"/>
-          <w:i w:val="1"/>
-          <w:smallCaps w:val="0"/>
-          <w:strike w:val="0"/>
-          <w:color w:val="0000ff"/>
-          <w:sz w:val="20"/>
-          <w:szCs w:val="20"/>
-          <w:u w:val="none"/>
-          <w:shd w:fill="auto" w:val="clear"/>
-          <w:vertAlign w:val="baseline"/>
-          <w:rtl w:val="0"/>
-        </w:rPr>
-        <w:t xml:space="preserve">[Describes the market or market segment you want to address. You should state who the product is likely to benefit, who its users and its customers are. Choose a homogenous, clear-cut target group. </w:t>
-      </w:r>
-    </w:p>
-    <w:p>
-      <w:pPr>
-        <w:keepNext w:val="0"/>
-        <w:keepLines w:val="0"/>
-        <w:widowControl w:val="0"/>
-        <w:pBdr>
-          <w:top w:space="0" w:sz="0" w:val="nil"/>
-          <w:left w:space="0" w:sz="0" w:val="nil"/>
-          <w:bottom w:space="0" w:sz="0" w:val="nil"/>
-          <w:right w:space="0" w:sz="0" w:val="nil"/>
-          <w:between w:space="0" w:sz="0" w:val="nil"/>
-        </w:pBdr>
-        <w:shd w:fill="auto" w:val="clear"/>
-        <w:spacing w:after="120" w:before="0" w:line="240" w:lineRule="auto"/>
-        <w:ind w:left="720" w:right="0" w:firstLine="0"/>
-        <w:jc w:val="left"/>
-        <w:rPr>
-          <w:rFonts w:ascii="Times New Roman" w:cs="Times New Roman" w:eastAsia="Times New Roman" w:hAnsi="Times New Roman"/>
-          <w:b w:val="0"/>
-          <w:i w:val="0"/>
-          <w:smallCaps w:val="0"/>
-          <w:strike w:val="0"/>
-          <w:color w:val="0000ff"/>
-          <w:sz w:val="20"/>
-          <w:szCs w:val="20"/>
-          <w:u w:val="none"/>
-          <w:shd w:fill="auto" w:val="clear"/>
-          <w:vertAlign w:val="baseline"/>
-        </w:rPr>
-      </w:pPr>
-      <w:r>
-        <w:rPr>
-          <w:rFonts w:ascii="Times New Roman" w:cs="Times New Roman" w:eastAsia="Times New Roman" w:hAnsi="Times New Roman"/>
-          <w:b w:val="0"/>
-          <w:i w:val="1"/>
-          <w:smallCaps w:val="0"/>
-          <w:strike w:val="0"/>
-          <w:color w:val="0000ff"/>
-          <w:sz w:val="20"/>
-          <w:szCs w:val="20"/>
-          <w:u w:val="none"/>
-          <w:shd w:fill="auto" w:val="clear"/>
-          <w:vertAlign w:val="baseline"/>
-          <w:rtl w:val="0"/>
-        </w:rPr>
-        <w:t xml:space="preserve">Which market or market segment does the product address? Who are the target customers and users?</w:t>
-      </w:r>
-      <w:r>
-        <w:rPr>
-          <w:rFonts w:ascii="Times New Roman" w:cs="Times New Roman" w:eastAsia="Times New Roman" w:hAnsi="Times New Roman"/>
-          <w:b w:val="0"/>
-          <w:i w:val="0"/>
-          <w:smallCaps w:val="0"/>
-          <w:strike w:val="0"/>
-          <w:color w:val="0000ff"/>
-          <w:sz w:val="20"/>
-          <w:szCs w:val="20"/>
-          <w:u w:val="none"/>
-          <w:shd w:fill="auto" w:val="clear"/>
-          <w:vertAlign w:val="baseline"/>
-          <w:rtl w:val="0"/>
-        </w:rPr>
-        <w:t xml:space="preserve">]</w:t>
-      </w:r>
-    </w:p>
+        <w:tblInd w:w="235.0" w:type="dxa"/>
+        <w:tblBorders>
+          <w:top w:color="000000" w:space="0" w:sz="8" w:val="single"/>
+          <w:left w:color="000000" w:space="0" w:sz="8" w:val="single"/>
+          <w:bottom w:color="000000" w:space="0" w:sz="8" w:val="single"/>
+          <w:right w:color="000000" w:space="0" w:sz="8" w:val="single"/>
+          <w:insideH w:color="000000" w:space="0" w:sz="8" w:val="single"/>
+          <w:insideV w:color="000000" w:space="0" w:sz="8" w:val="single"/>
+        </w:tblBorders>
+        <w:tblLayout w:type="fixed"/>
+        <w:tblLook w:val="0600"/>
+      </w:tblPr>
+      <w:tblGrid>
+        <w:gridCol w:w="1440"/>
+        <w:gridCol w:w="1155"/>
+        <w:gridCol w:w="1980"/>
+        <w:gridCol w:w="2760"/>
+        <w:gridCol w:w="2685"/>
+        <w:tblGridChange w:id="0">
+          <w:tblGrid>
+            <w:gridCol w:w="1440"/>
+            <w:gridCol w:w="1155"/>
+            <w:gridCol w:w="1980"/>
+            <w:gridCol w:w="2760"/>
+            <w:gridCol w:w="2685"/>
+          </w:tblGrid>
+        </w:tblGridChange>
+      </w:tblGrid>
+      <w:tr>
+        <w:tc>
+          <w:tcPr>
+            <w:shd w:fill="auto" w:val="clear"/>
+            <w:tcMar>
+              <w:top w:w="100.0" w:type="dxa"/>
+              <w:left w:w="100.0" w:type="dxa"/>
+              <w:bottom w:w="100.0" w:type="dxa"/>
+              <w:right w:w="100.0" w:type="dxa"/>
+            </w:tcMar>
+            <w:vAlign w:val="top"/>
+          </w:tcPr>
+          <w:p>
+            <w:pPr>
+              <w:keepNext w:val="0"/>
+              <w:keepLines w:val="0"/>
+              <w:widowControl w:val="0"/>
+              <w:pBdr>
+                <w:top w:space="0" w:sz="0" w:val="nil"/>
+                <w:left w:space="0" w:sz="0" w:val="nil"/>
+                <w:bottom w:space="0" w:sz="0" w:val="nil"/>
+                <w:right w:space="0" w:sz="0" w:val="nil"/>
+                <w:between w:space="0" w:sz="0" w:val="nil"/>
+              </w:pBdr>
+              <w:shd w:fill="auto" w:val="clear"/>
+              <w:spacing w:after="0" w:before="0" w:line="240" w:lineRule="auto"/>
+              <w:ind w:left="0" w:right="0" w:firstLine="0"/>
+              <w:rPr>
+                <w:b w:val="1"/>
+                <w:sz w:val="22"/>
+                <w:szCs w:val="22"/>
+              </w:rPr>
+            </w:pPr>
+            <w:r>
+              <w:rPr>
+                <w:b w:val="1"/>
+                <w:sz w:val="22"/>
+                <w:szCs w:val="22"/>
+                <w:rtl w:val="0"/>
+              </w:rPr>
+              <w:t xml:space="preserve">Necesidad</w:t>
+            </w:r>
+          </w:p>
+        </w:tc>
+        <w:tc>
+          <w:tcPr>
+            <w:shd w:fill="auto" w:val="clear"/>
+            <w:tcMar>
+              <w:top w:w="100.0" w:type="dxa"/>
+              <w:left w:w="100.0" w:type="dxa"/>
+              <w:bottom w:w="100.0" w:type="dxa"/>
+              <w:right w:w="100.0" w:type="dxa"/>
+            </w:tcMar>
+            <w:vAlign w:val="top"/>
+          </w:tcPr>
+          <w:p>
+            <w:pPr>
+              <w:keepNext w:val="0"/>
+              <w:keepLines w:val="0"/>
+              <w:widowControl w:val="0"/>
+              <w:pBdr>
+                <w:top w:space="0" w:sz="0" w:val="nil"/>
+                <w:left w:space="0" w:sz="0" w:val="nil"/>
+                <w:bottom w:space="0" w:sz="0" w:val="nil"/>
+                <w:right w:space="0" w:sz="0" w:val="nil"/>
+                <w:between w:space="0" w:sz="0" w:val="nil"/>
+              </w:pBdr>
+              <w:shd w:fill="auto" w:val="clear"/>
+              <w:spacing w:after="0" w:before="0" w:line="240" w:lineRule="auto"/>
+              <w:ind w:left="0" w:right="0" w:firstLine="0"/>
+              <w:rPr>
+                <w:b w:val="1"/>
+                <w:sz w:val="22"/>
+                <w:szCs w:val="22"/>
+              </w:rPr>
+            </w:pPr>
+            <w:r>
+              <w:rPr>
+                <w:b w:val="1"/>
+                <w:sz w:val="22"/>
+                <w:szCs w:val="22"/>
+                <w:rtl w:val="0"/>
+              </w:rPr>
+              <w:t xml:space="preserve">Prioridad</w:t>
+            </w:r>
+          </w:p>
+        </w:tc>
+        <w:tc>
+          <w:tcPr>
+            <w:shd w:fill="auto" w:val="clear"/>
+            <w:tcMar>
+              <w:top w:w="100.0" w:type="dxa"/>
+              <w:left w:w="100.0" w:type="dxa"/>
+              <w:bottom w:w="100.0" w:type="dxa"/>
+              <w:right w:w="100.0" w:type="dxa"/>
+            </w:tcMar>
+            <w:vAlign w:val="top"/>
+          </w:tcPr>
+          <w:p>
+            <w:pPr>
+              <w:keepNext w:val="0"/>
+              <w:keepLines w:val="0"/>
+              <w:widowControl w:val="0"/>
+              <w:pBdr>
+                <w:top w:space="0" w:sz="0" w:val="nil"/>
+                <w:left w:space="0" w:sz="0" w:val="nil"/>
+                <w:bottom w:space="0" w:sz="0" w:val="nil"/>
+                <w:right w:space="0" w:sz="0" w:val="nil"/>
+                <w:between w:space="0" w:sz="0" w:val="nil"/>
+              </w:pBdr>
+              <w:shd w:fill="auto" w:val="clear"/>
+              <w:spacing w:after="0" w:before="0" w:line="240" w:lineRule="auto"/>
+              <w:ind w:left="0" w:right="0" w:firstLine="0"/>
+              <w:rPr>
+                <w:b w:val="1"/>
+                <w:sz w:val="22"/>
+                <w:szCs w:val="22"/>
+              </w:rPr>
+            </w:pPr>
+            <w:r>
+              <w:rPr>
+                <w:b w:val="1"/>
+                <w:sz w:val="22"/>
+                <w:szCs w:val="22"/>
+                <w:rtl w:val="0"/>
+              </w:rPr>
+              <w:t xml:space="preserve">Problema</w:t>
+            </w:r>
+          </w:p>
+        </w:tc>
+        <w:tc>
+          <w:tcPr>
+            <w:shd w:fill="auto" w:val="clear"/>
+            <w:tcMar>
+              <w:top w:w="100.0" w:type="dxa"/>
+              <w:left w:w="100.0" w:type="dxa"/>
+              <w:bottom w:w="100.0" w:type="dxa"/>
+              <w:right w:w="100.0" w:type="dxa"/>
+            </w:tcMar>
+            <w:vAlign w:val="top"/>
+          </w:tcPr>
+          <w:p>
+            <w:pPr>
+              <w:keepNext w:val="0"/>
+              <w:keepLines w:val="0"/>
+              <w:widowControl w:val="0"/>
+              <w:pBdr>
+                <w:top w:space="0" w:sz="0" w:val="nil"/>
+                <w:left w:space="0" w:sz="0" w:val="nil"/>
+                <w:bottom w:space="0" w:sz="0" w:val="nil"/>
+                <w:right w:space="0" w:sz="0" w:val="nil"/>
+                <w:between w:space="0" w:sz="0" w:val="nil"/>
+              </w:pBdr>
+              <w:shd w:fill="auto" w:val="clear"/>
+              <w:spacing w:after="0" w:before="0" w:line="240" w:lineRule="auto"/>
+              <w:ind w:left="0" w:right="0" w:firstLine="0"/>
+              <w:rPr>
+                <w:b w:val="1"/>
+                <w:sz w:val="22"/>
+                <w:szCs w:val="22"/>
+              </w:rPr>
+            </w:pPr>
+            <w:r>
+              <w:rPr>
+                <w:b w:val="1"/>
+                <w:sz w:val="22"/>
+                <w:szCs w:val="22"/>
+                <w:rtl w:val="0"/>
+              </w:rPr>
+              <w:t xml:space="preserve">Solución actual</w:t>
+            </w:r>
+          </w:p>
+        </w:tc>
+        <w:tc>
+          <w:tcPr>
+            <w:shd w:fill="auto" w:val="clear"/>
+            <w:tcMar>
+              <w:top w:w="100.0" w:type="dxa"/>
+              <w:left w:w="100.0" w:type="dxa"/>
+              <w:bottom w:w="100.0" w:type="dxa"/>
+              <w:right w:w="100.0" w:type="dxa"/>
+            </w:tcMar>
+            <w:vAlign w:val="top"/>
+          </w:tcPr>
+          <w:p>
+            <w:pPr>
+              <w:keepNext w:val="0"/>
+              <w:keepLines w:val="0"/>
+              <w:widowControl w:val="0"/>
+              <w:pBdr>
+                <w:top w:space="0" w:sz="0" w:val="nil"/>
+                <w:left w:space="0" w:sz="0" w:val="nil"/>
+                <w:bottom w:space="0" w:sz="0" w:val="nil"/>
+                <w:right w:space="0" w:sz="0" w:val="nil"/>
+                <w:between w:space="0" w:sz="0" w:val="nil"/>
+              </w:pBdr>
+              <w:shd w:fill="auto" w:val="clear"/>
+              <w:spacing w:after="0" w:before="0" w:line="240" w:lineRule="auto"/>
+              <w:ind w:left="0" w:right="0" w:firstLine="0"/>
+              <w:rPr>
+                <w:b w:val="1"/>
+                <w:sz w:val="22"/>
+                <w:szCs w:val="22"/>
+              </w:rPr>
+            </w:pPr>
+            <w:r>
+              <w:rPr>
+                <w:b w:val="1"/>
+                <w:sz w:val="22"/>
+                <w:szCs w:val="22"/>
+                <w:rtl w:val="0"/>
+              </w:rPr>
+              <w:t xml:space="preserve">Solución propuesta</w:t>
+            </w:r>
+          </w:p>
+        </w:tc>
+      </w:tr>
+      <w:tr>
+        <w:trPr>
+          <w:trHeight w:val="1784.8828125" w:hRule="atLeast"/>
+        </w:trPr>
+        <w:tc>
+          <w:tcPr>
+            <w:shd w:fill="auto" w:val="clear"/>
+            <w:tcMar>
+              <w:top w:w="100.0" w:type="dxa"/>
+              <w:left w:w="100.0" w:type="dxa"/>
+              <w:bottom w:w="100.0" w:type="dxa"/>
+              <w:right w:w="100.0" w:type="dxa"/>
+            </w:tcMar>
+            <w:vAlign w:val="top"/>
+          </w:tcPr>
+          <w:p>
+            <w:pPr>
+              <w:keepNext w:val="0"/>
+              <w:keepLines w:val="0"/>
+              <w:widowControl w:val="0"/>
+              <w:pBdr>
+                <w:top w:space="0" w:sz="0" w:val="nil"/>
+                <w:left w:space="0" w:sz="0" w:val="nil"/>
+                <w:bottom w:space="0" w:sz="0" w:val="nil"/>
+                <w:right w:space="0" w:sz="0" w:val="nil"/>
+                <w:between w:space="0" w:sz="0" w:val="nil"/>
+              </w:pBdr>
+              <w:shd w:fill="auto" w:val="clear"/>
+              <w:spacing w:after="0" w:before="0" w:line="240" w:lineRule="auto"/>
+              <w:ind w:left="0" w:right="0" w:firstLine="0"/>
+              <w:rPr/>
+            </w:pPr>
+            <w:r>
+              <w:rPr>
+                <w:rtl w:val="0"/>
+              </w:rPr>
+              <w:t xml:space="preserve">Recolección de materiales</w:t>
+            </w:r>
+          </w:p>
+        </w:tc>
+        <w:tc>
+          <w:tcPr>
+            <w:shd w:fill="auto" w:val="clear"/>
+            <w:tcMar>
+              <w:top w:w="100.0" w:type="dxa"/>
+              <w:left w:w="100.0" w:type="dxa"/>
+              <w:bottom w:w="100.0" w:type="dxa"/>
+              <w:right w:w="100.0" w:type="dxa"/>
+            </w:tcMar>
+            <w:vAlign w:val="top"/>
+          </w:tcPr>
+          <w:p>
+            <w:pPr>
+              <w:keepNext w:val="0"/>
+              <w:keepLines w:val="0"/>
+              <w:widowControl w:val="0"/>
+              <w:pBdr>
+                <w:top w:space="0" w:sz="0" w:val="nil"/>
+                <w:left w:space="0" w:sz="0" w:val="nil"/>
+                <w:bottom w:space="0" w:sz="0" w:val="nil"/>
+                <w:right w:space="0" w:sz="0" w:val="nil"/>
+                <w:between w:space="0" w:sz="0" w:val="nil"/>
+              </w:pBdr>
+              <w:shd w:fill="auto" w:val="clear"/>
+              <w:spacing w:after="0" w:before="0" w:line="240" w:lineRule="auto"/>
+              <w:ind w:left="0" w:right="0" w:firstLine="0"/>
+              <w:rPr/>
+            </w:pPr>
+            <w:r>
+              <w:rPr>
+                <w:rtl w:val="0"/>
+              </w:rPr>
+              <w:t xml:space="preserve">Alta</w:t>
+            </w:r>
+          </w:p>
+        </w:tc>
+        <w:tc>
+          <w:tcPr>
+            <w:shd w:fill="auto" w:val="clear"/>
+            <w:tcMar>
+              <w:top w:w="100.0" w:type="dxa"/>
+              <w:left w:w="100.0" w:type="dxa"/>
+              <w:bottom w:w="100.0" w:type="dxa"/>
+              <w:right w:w="100.0" w:type="dxa"/>
+            </w:tcMar>
+            <w:vAlign w:val="top"/>
+          </w:tcPr>
+          <w:p>
+            <w:pPr>
+              <w:keepNext w:val="0"/>
+              <w:keepLines w:val="0"/>
+              <w:widowControl w:val="0"/>
+              <w:pBdr>
+                <w:top w:space="0" w:sz="0" w:val="nil"/>
+                <w:left w:space="0" w:sz="0" w:val="nil"/>
+                <w:bottom w:space="0" w:sz="0" w:val="nil"/>
+                <w:right w:space="0" w:sz="0" w:val="nil"/>
+                <w:between w:space="0" w:sz="0" w:val="nil"/>
+              </w:pBdr>
+              <w:shd w:fill="auto" w:val="clear"/>
+              <w:spacing w:after="0" w:before="0" w:line="240" w:lineRule="auto"/>
+              <w:ind w:left="0" w:right="0" w:firstLine="0"/>
+              <w:rPr/>
+            </w:pPr>
+            <w:r>
+              <w:rPr>
+                <w:rtl w:val="0"/>
+              </w:rPr>
+              <w:t xml:space="preserve">Los recorridos de recolección son ineficientes y desigual</w:t>
+            </w:r>
+          </w:p>
+        </w:tc>
+        <w:tc>
+          <w:tcPr>
+            <w:shd w:fill="auto" w:val="clear"/>
+            <w:tcMar>
+              <w:top w:w="100.0" w:type="dxa"/>
+              <w:left w:w="100.0" w:type="dxa"/>
+              <w:bottom w:w="100.0" w:type="dxa"/>
+              <w:right w:w="100.0" w:type="dxa"/>
+            </w:tcMar>
+            <w:vAlign w:val="top"/>
+          </w:tcPr>
+          <w:p>
+            <w:pPr>
+              <w:keepNext w:val="0"/>
+              <w:keepLines w:val="0"/>
+              <w:widowControl w:val="0"/>
+              <w:pBdr>
+                <w:top w:space="0" w:sz="0" w:val="nil"/>
+                <w:left w:space="0" w:sz="0" w:val="nil"/>
+                <w:bottom w:space="0" w:sz="0" w:val="nil"/>
+                <w:right w:space="0" w:sz="0" w:val="nil"/>
+                <w:between w:space="0" w:sz="0" w:val="nil"/>
+              </w:pBdr>
+              <w:shd w:fill="auto" w:val="clear"/>
+              <w:spacing w:after="0" w:before="0" w:line="240" w:lineRule="auto"/>
+              <w:ind w:left="0" w:right="0" w:firstLine="0"/>
+              <w:rPr/>
+            </w:pPr>
+            <w:r>
+              <w:rPr>
+                <w:rtl w:val="0"/>
+              </w:rPr>
+              <w:t xml:space="preserve">Actualmente los recorridos se realizan sin un orden de cercanía, además que los cartoneros podían tener recorridos desiguales.</w:t>
+            </w:r>
+          </w:p>
+        </w:tc>
+        <w:tc>
+          <w:tcPr>
+            <w:shd w:fill="auto" w:val="clear"/>
+            <w:tcMar>
+              <w:top w:w="100.0" w:type="dxa"/>
+              <w:left w:w="100.0" w:type="dxa"/>
+              <w:bottom w:w="100.0" w:type="dxa"/>
+              <w:right w:w="100.0" w:type="dxa"/>
+            </w:tcMar>
+            <w:vAlign w:val="top"/>
+          </w:tcPr>
+          <w:p>
+            <w:pPr>
+              <w:keepNext w:val="0"/>
+              <w:keepLines w:val="0"/>
+              <w:widowControl w:val="0"/>
+              <w:pBdr>
+                <w:top w:space="0" w:sz="0" w:val="nil"/>
+                <w:left w:space="0" w:sz="0" w:val="nil"/>
+                <w:bottom w:space="0" w:sz="0" w:val="nil"/>
+                <w:right w:space="0" w:sz="0" w:val="nil"/>
+                <w:between w:space="0" w:sz="0" w:val="nil"/>
+              </w:pBdr>
+              <w:shd w:fill="auto" w:val="clear"/>
+              <w:spacing w:after="0" w:before="0" w:line="240" w:lineRule="auto"/>
+              <w:ind w:left="0" w:right="0" w:firstLine="0"/>
+              <w:rPr/>
+            </w:pPr>
+            <w:r>
+              <w:rPr>
+                <w:rtl w:val="0"/>
+              </w:rPr>
+              <w:t xml:space="preserve">Para los cartoneros sería más fácil y equitativo que el sistema organizara de manera automática el recorrido por zona geográfica para ahorrar tiempo y combustible en las entregas.</w:t>
+            </w:r>
+          </w:p>
+        </w:tc>
+      </w:tr>
+      <w:tr>
+        <w:tc>
+          <w:tcPr>
+            <w:shd w:fill="auto" w:val="clear"/>
+            <w:tcMar>
+              <w:top w:w="100.0" w:type="dxa"/>
+              <w:left w:w="100.0" w:type="dxa"/>
+              <w:bottom w:w="100.0" w:type="dxa"/>
+              <w:right w:w="100.0" w:type="dxa"/>
+            </w:tcMar>
+            <w:vAlign w:val="top"/>
+          </w:tcPr>
+          <w:p>
+            <w:pPr>
+              <w:keepNext w:val="0"/>
+              <w:keepLines w:val="0"/>
+              <w:widowControl w:val="0"/>
+              <w:pBdr>
+                <w:top w:space="0" w:sz="0" w:val="nil"/>
+                <w:left w:space="0" w:sz="0" w:val="nil"/>
+                <w:bottom w:space="0" w:sz="0" w:val="nil"/>
+                <w:right w:space="0" w:sz="0" w:val="nil"/>
+                <w:between w:space="0" w:sz="0" w:val="nil"/>
+              </w:pBdr>
+              <w:shd w:fill="auto" w:val="clear"/>
+              <w:spacing w:after="0" w:before="0" w:line="240" w:lineRule="auto"/>
+              <w:ind w:left="0" w:right="0" w:firstLine="0"/>
+              <w:rPr/>
+            </w:pPr>
+            <w:r>
+              <w:rPr>
+                <w:rtl w:val="0"/>
+              </w:rPr>
+              <w:t xml:space="preserve">Notificación de materiales a recolectar</w:t>
+            </w:r>
+          </w:p>
+        </w:tc>
+        <w:tc>
+          <w:tcPr>
+            <w:shd w:fill="auto" w:val="clear"/>
+            <w:tcMar>
+              <w:top w:w="100.0" w:type="dxa"/>
+              <w:left w:w="100.0" w:type="dxa"/>
+              <w:bottom w:w="100.0" w:type="dxa"/>
+              <w:right w:w="100.0" w:type="dxa"/>
+            </w:tcMar>
+            <w:vAlign w:val="top"/>
+          </w:tcPr>
+          <w:p>
+            <w:pPr>
+              <w:keepNext w:val="0"/>
+              <w:keepLines w:val="0"/>
+              <w:widowControl w:val="0"/>
+              <w:pBdr>
+                <w:top w:space="0" w:sz="0" w:val="nil"/>
+                <w:left w:space="0" w:sz="0" w:val="nil"/>
+                <w:bottom w:space="0" w:sz="0" w:val="nil"/>
+                <w:right w:space="0" w:sz="0" w:val="nil"/>
+                <w:between w:space="0" w:sz="0" w:val="nil"/>
+              </w:pBdr>
+              <w:shd w:fill="auto" w:val="clear"/>
+              <w:spacing w:after="0" w:before="0" w:line="240" w:lineRule="auto"/>
+              <w:ind w:left="0" w:right="0" w:firstLine="0"/>
+              <w:rPr/>
+            </w:pPr>
+            <w:r>
+              <w:rPr>
+                <w:rtl w:val="0"/>
+              </w:rPr>
+              <w:t xml:space="preserve">Alta</w:t>
+            </w:r>
+          </w:p>
+        </w:tc>
+        <w:tc>
+          <w:tcPr>
+            <w:shd w:fill="auto" w:val="clear"/>
+            <w:tcMar>
+              <w:top w:w="100.0" w:type="dxa"/>
+              <w:left w:w="100.0" w:type="dxa"/>
+              <w:bottom w:w="100.0" w:type="dxa"/>
+              <w:right w:w="100.0" w:type="dxa"/>
+            </w:tcMar>
+            <w:vAlign w:val="top"/>
+          </w:tcPr>
+          <w:p>
+            <w:pPr>
+              <w:keepNext w:val="0"/>
+              <w:keepLines w:val="0"/>
+              <w:widowControl w:val="0"/>
+              <w:pBdr>
+                <w:top w:space="0" w:sz="0" w:val="nil"/>
+                <w:left w:space="0" w:sz="0" w:val="nil"/>
+                <w:bottom w:space="0" w:sz="0" w:val="nil"/>
+                <w:right w:space="0" w:sz="0" w:val="nil"/>
+                <w:between w:space="0" w:sz="0" w:val="nil"/>
+              </w:pBdr>
+              <w:shd w:fill="auto" w:val="clear"/>
+              <w:spacing w:after="0" w:before="0" w:line="240" w:lineRule="auto"/>
+              <w:ind w:left="0" w:right="0" w:firstLine="0"/>
+              <w:rPr/>
+            </w:pPr>
+            <w:r>
+              <w:rPr>
+                <w:rtl w:val="0"/>
+              </w:rPr>
+              <w:t xml:space="preserve">Notificar</w:t>
+            </w:r>
+            <w:r>
+              <w:rPr>
+                <w:rtl w:val="0"/>
+              </w:rPr>
+              <w:t xml:space="preserve"> los materiales es costoso en términos de movilidad y tiempo</w:t>
+            </w:r>
+          </w:p>
+        </w:tc>
+        <w:tc>
+          <w:tcPr>
+            <w:shd w:fill="auto" w:val="clear"/>
+            <w:tcMar>
+              <w:top w:w="100.0" w:type="dxa"/>
+              <w:left w:w="100.0" w:type="dxa"/>
+              <w:bottom w:w="100.0" w:type="dxa"/>
+              <w:right w:w="100.0" w:type="dxa"/>
+            </w:tcMar>
+            <w:vAlign w:val="top"/>
+          </w:tcPr>
+          <w:p>
+            <w:pPr>
+              <w:rPr/>
+            </w:pPr>
+            <w:r>
+              <w:rPr>
+                <w:rtl w:val="0"/>
+              </w:rPr>
+              <w:t xml:space="preserve">Actualmente los ciudadanos deben acercarse a la cooperativa para brindar la información de los materiales que desean reciclar.</w:t>
+            </w:r>
+          </w:p>
+        </w:tc>
+        <w:tc>
+          <w:tcPr>
+            <w:shd w:fill="auto" w:val="clear"/>
+            <w:tcMar>
+              <w:top w:w="100.0" w:type="dxa"/>
+              <w:left w:w="100.0" w:type="dxa"/>
+              <w:bottom w:w="100.0" w:type="dxa"/>
+              <w:right w:w="100.0" w:type="dxa"/>
+            </w:tcMar>
+            <w:vAlign w:val="top"/>
+          </w:tcPr>
+          <w:p>
+            <w:pPr>
+              <w:keepNext w:val="0"/>
+              <w:keepLines w:val="0"/>
+              <w:widowControl w:val="0"/>
+              <w:pBdr>
+                <w:top w:space="0" w:sz="0" w:val="nil"/>
+                <w:left w:space="0" w:sz="0" w:val="nil"/>
+                <w:bottom w:space="0" w:sz="0" w:val="nil"/>
+                <w:right w:space="0" w:sz="0" w:val="nil"/>
+                <w:between w:space="0" w:sz="0" w:val="nil"/>
+              </w:pBdr>
+              <w:shd w:fill="auto" w:val="clear"/>
+              <w:spacing w:after="0" w:before="0" w:line="240" w:lineRule="auto"/>
+              <w:ind w:left="0" w:right="0" w:firstLine="0"/>
+              <w:rPr/>
+            </w:pPr>
+            <w:r>
+              <w:rPr>
+                <w:rtl w:val="0"/>
+              </w:rPr>
+              <w:t xml:space="preserve">Los ciudadanos reducirían sus costos si desde la página web pudieran dar aviso de los materiales disponibles para la entrega.</w:t>
+            </w:r>
+          </w:p>
+        </w:tc>
+      </w:tr>
+      <w:tr>
+        <w:tc>
+          <w:tcPr>
+            <w:shd w:fill="auto" w:val="clear"/>
+            <w:tcMar>
+              <w:top w:w="100.0" w:type="dxa"/>
+              <w:left w:w="100.0" w:type="dxa"/>
+              <w:bottom w:w="100.0" w:type="dxa"/>
+              <w:right w:w="100.0" w:type="dxa"/>
+            </w:tcMar>
+            <w:vAlign w:val="top"/>
+          </w:tcPr>
+          <w:p>
+            <w:pPr>
+              <w:keepNext w:val="0"/>
+              <w:keepLines w:val="0"/>
+              <w:widowControl w:val="0"/>
+              <w:pBdr>
+                <w:top w:space="0" w:sz="0" w:val="nil"/>
+                <w:left w:space="0" w:sz="0" w:val="nil"/>
+                <w:bottom w:space="0" w:sz="0" w:val="nil"/>
+                <w:right w:space="0" w:sz="0" w:val="nil"/>
+                <w:between w:space="0" w:sz="0" w:val="nil"/>
+              </w:pBdr>
+              <w:shd w:fill="auto" w:val="clear"/>
+              <w:spacing w:after="0" w:before="0" w:line="240" w:lineRule="auto"/>
+              <w:ind w:left="0" w:right="0" w:firstLine="0"/>
+              <w:rPr/>
+            </w:pPr>
+            <w:r>
+              <w:rPr>
+                <w:rtl w:val="0"/>
+              </w:rPr>
+              <w:t xml:space="preserve">Informarse de las condiciones de entrega</w:t>
+            </w:r>
+          </w:p>
+        </w:tc>
+        <w:tc>
+          <w:tcPr>
+            <w:shd w:fill="auto" w:val="clear"/>
+            <w:tcMar>
+              <w:top w:w="100.0" w:type="dxa"/>
+              <w:left w:w="100.0" w:type="dxa"/>
+              <w:bottom w:w="100.0" w:type="dxa"/>
+              <w:right w:w="100.0" w:type="dxa"/>
+            </w:tcMar>
+            <w:vAlign w:val="top"/>
+          </w:tcPr>
+          <w:p>
+            <w:pPr>
+              <w:keepNext w:val="0"/>
+              <w:keepLines w:val="0"/>
+              <w:widowControl w:val="0"/>
+              <w:pBdr>
+                <w:top w:space="0" w:sz="0" w:val="nil"/>
+                <w:left w:space="0" w:sz="0" w:val="nil"/>
+                <w:bottom w:space="0" w:sz="0" w:val="nil"/>
+                <w:right w:space="0" w:sz="0" w:val="nil"/>
+                <w:between w:space="0" w:sz="0" w:val="nil"/>
+              </w:pBdr>
+              <w:shd w:fill="auto" w:val="clear"/>
+              <w:spacing w:after="0" w:before="0" w:line="240" w:lineRule="auto"/>
+              <w:ind w:left="0" w:right="0" w:firstLine="0"/>
+              <w:rPr/>
+            </w:pPr>
+            <w:r>
+              <w:rPr>
+                <w:rtl w:val="0"/>
+              </w:rPr>
+              <w:t xml:space="preserve">Alta</w:t>
+            </w:r>
+          </w:p>
+        </w:tc>
+        <w:tc>
+          <w:tcPr>
+            <w:shd w:fill="auto" w:val="clear"/>
+            <w:tcMar>
+              <w:top w:w="100.0" w:type="dxa"/>
+              <w:left w:w="100.0" w:type="dxa"/>
+              <w:bottom w:w="100.0" w:type="dxa"/>
+              <w:right w:w="100.0" w:type="dxa"/>
+            </w:tcMar>
+            <w:vAlign w:val="top"/>
+          </w:tcPr>
+          <w:p>
+            <w:pPr>
+              <w:keepNext w:val="0"/>
+              <w:keepLines w:val="0"/>
+              <w:widowControl w:val="0"/>
+              <w:pBdr>
+                <w:top w:space="0" w:sz="0" w:val="nil"/>
+                <w:left w:space="0" w:sz="0" w:val="nil"/>
+                <w:bottom w:space="0" w:sz="0" w:val="nil"/>
+                <w:right w:space="0" w:sz="0" w:val="nil"/>
+                <w:between w:space="0" w:sz="0" w:val="nil"/>
+              </w:pBdr>
+              <w:shd w:fill="auto" w:val="clear"/>
+              <w:spacing w:after="0" w:before="0" w:line="240" w:lineRule="auto"/>
+              <w:ind w:left="0" w:right="0" w:firstLine="0"/>
+              <w:rPr/>
+            </w:pPr>
+            <w:r>
+              <w:rPr>
+                <w:rtl w:val="0"/>
+              </w:rPr>
+              <w:t xml:space="preserve">El acceso a la información de las condiciones de entrega son poco claras y cambiantes</w:t>
+            </w:r>
+          </w:p>
+        </w:tc>
+        <w:tc>
+          <w:tcPr>
+            <w:shd w:fill="auto" w:val="clear"/>
+            <w:tcMar>
+              <w:top w:w="100.0" w:type="dxa"/>
+              <w:left w:w="100.0" w:type="dxa"/>
+              <w:bottom w:w="100.0" w:type="dxa"/>
+              <w:right w:w="100.0" w:type="dxa"/>
+            </w:tcMar>
+            <w:vAlign w:val="top"/>
+          </w:tcPr>
+          <w:p>
+            <w:pPr>
+              <w:rPr/>
+            </w:pPr>
+            <w:r>
+              <w:rPr>
+                <w:rtl w:val="0"/>
+              </w:rPr>
+              <w:t xml:space="preserve">Actualmente los ciudadanos no tienen una forma fácil de saber en qué condiciones deben entregar los materiales y enterarse de cambios realizados en las mismas.</w:t>
+            </w:r>
+          </w:p>
+        </w:tc>
+        <w:tc>
+          <w:tcPr>
+            <w:shd w:fill="auto" w:val="clear"/>
+            <w:tcMar>
+              <w:top w:w="100.0" w:type="dxa"/>
+              <w:left w:w="100.0" w:type="dxa"/>
+              <w:bottom w:w="100.0" w:type="dxa"/>
+              <w:right w:w="100.0" w:type="dxa"/>
+            </w:tcMar>
+            <w:vAlign w:val="top"/>
+          </w:tcPr>
+          <w:p>
+            <w:pPr>
+              <w:keepNext w:val="0"/>
+              <w:keepLines w:val="0"/>
+              <w:widowControl w:val="0"/>
+              <w:pBdr>
+                <w:top w:space="0" w:sz="0" w:val="nil"/>
+                <w:left w:space="0" w:sz="0" w:val="nil"/>
+                <w:bottom w:space="0" w:sz="0" w:val="nil"/>
+                <w:right w:space="0" w:sz="0" w:val="nil"/>
+                <w:between w:space="0" w:sz="0" w:val="nil"/>
+              </w:pBdr>
+              <w:shd w:fill="auto" w:val="clear"/>
+              <w:spacing w:after="0" w:before="0" w:line="240" w:lineRule="auto"/>
+              <w:ind w:left="0" w:right="0" w:firstLine="0"/>
+              <w:rPr/>
+            </w:pPr>
+            <w:r>
+              <w:rPr>
+                <w:rtl w:val="0"/>
+              </w:rPr>
+              <w:t xml:space="preserve">Los ciudadanos tendrían un mejor acceso a la información si pudieran desde la página web visualizar las condiciones de entrega de cada material.</w:t>
+            </w:r>
+          </w:p>
+        </w:tc>
+      </w:tr>
+      <w:tr>
+        <w:tc>
+          <w:tcPr>
+            <w:shd w:fill="auto" w:val="clear"/>
+            <w:tcMar>
+              <w:top w:w="100.0" w:type="dxa"/>
+              <w:left w:w="100.0" w:type="dxa"/>
+              <w:bottom w:w="100.0" w:type="dxa"/>
+              <w:right w:w="100.0" w:type="dxa"/>
+            </w:tcMar>
+            <w:vAlign w:val="top"/>
+          </w:tcPr>
+          <w:p>
+            <w:pPr>
+              <w:keepNext w:val="0"/>
+              <w:keepLines w:val="0"/>
+              <w:widowControl w:val="0"/>
+              <w:pBdr>
+                <w:top w:space="0" w:sz="0" w:val="nil"/>
+                <w:left w:space="0" w:sz="0" w:val="nil"/>
+                <w:bottom w:space="0" w:sz="0" w:val="nil"/>
+                <w:right w:space="0" w:sz="0" w:val="nil"/>
+                <w:between w:space="0" w:sz="0" w:val="nil"/>
+              </w:pBdr>
+              <w:shd w:fill="auto" w:val="clear"/>
+              <w:spacing w:after="0" w:before="0" w:line="240" w:lineRule="auto"/>
+              <w:ind w:left="0" w:right="0" w:firstLine="0"/>
+              <w:jc w:val="left"/>
+              <w:rPr/>
+            </w:pPr>
+            <w:r>
+              <w:rPr>
+                <w:rtl w:val="0"/>
+              </w:rPr>
+              <w:t xml:space="preserve">Registro de los cartoneros</w:t>
+            </w:r>
+          </w:p>
+        </w:tc>
+        <w:tc>
+          <w:tcPr>
+            <w:shd w:fill="auto" w:val="clear"/>
+            <w:tcMar>
+              <w:top w:w="100.0" w:type="dxa"/>
+              <w:left w:w="100.0" w:type="dxa"/>
+              <w:bottom w:w="100.0" w:type="dxa"/>
+              <w:right w:w="100.0" w:type="dxa"/>
+            </w:tcMar>
+            <w:vAlign w:val="top"/>
+          </w:tcPr>
+          <w:p>
+            <w:pPr>
+              <w:keepNext w:val="0"/>
+              <w:keepLines w:val="0"/>
+              <w:widowControl w:val="0"/>
+              <w:pBdr>
+                <w:top w:space="0" w:sz="0" w:val="nil"/>
+                <w:left w:space="0" w:sz="0" w:val="nil"/>
+                <w:bottom w:space="0" w:sz="0" w:val="nil"/>
+                <w:right w:space="0" w:sz="0" w:val="nil"/>
+                <w:between w:space="0" w:sz="0" w:val="nil"/>
+              </w:pBdr>
+              <w:shd w:fill="auto" w:val="clear"/>
+              <w:spacing w:after="0" w:before="0" w:line="240" w:lineRule="auto"/>
+              <w:ind w:left="0" w:right="0" w:firstLine="0"/>
+              <w:jc w:val="left"/>
+              <w:rPr/>
+            </w:pPr>
+            <w:r>
+              <w:rPr>
+                <w:rtl w:val="0"/>
+              </w:rPr>
+              <w:t xml:space="preserve">Alta</w:t>
+            </w:r>
+          </w:p>
+        </w:tc>
+        <w:tc>
+          <w:tcPr>
+            <w:shd w:fill="auto" w:val="clear"/>
+            <w:tcMar>
+              <w:top w:w="100.0" w:type="dxa"/>
+              <w:left w:w="100.0" w:type="dxa"/>
+              <w:bottom w:w="100.0" w:type="dxa"/>
+              <w:right w:w="100.0" w:type="dxa"/>
+            </w:tcMar>
+            <w:vAlign w:val="top"/>
+          </w:tcPr>
+          <w:p>
+            <w:pPr>
+              <w:keepNext w:val="0"/>
+              <w:keepLines w:val="0"/>
+              <w:widowControl w:val="0"/>
+              <w:pBdr>
+                <w:top w:space="0" w:sz="0" w:val="nil"/>
+                <w:left w:space="0" w:sz="0" w:val="nil"/>
+                <w:bottom w:space="0" w:sz="0" w:val="nil"/>
+                <w:right w:space="0" w:sz="0" w:val="nil"/>
+                <w:between w:space="0" w:sz="0" w:val="nil"/>
+              </w:pBdr>
+              <w:shd w:fill="auto" w:val="clear"/>
+              <w:spacing w:after="0" w:before="0" w:line="240" w:lineRule="auto"/>
+              <w:ind w:left="0" w:right="0" w:firstLine="0"/>
+              <w:jc w:val="left"/>
+              <w:rPr/>
+            </w:pPr>
+            <w:r>
+              <w:rPr>
+                <w:rtl w:val="0"/>
+              </w:rPr>
+              <w:t xml:space="preserve">No se tiene un correcto control de los datos de los cartoneros</w:t>
+            </w:r>
+          </w:p>
+        </w:tc>
+        <w:tc>
+          <w:tcPr>
+            <w:shd w:fill="auto" w:val="clear"/>
+            <w:tcMar>
+              <w:top w:w="100.0" w:type="dxa"/>
+              <w:left w:w="100.0" w:type="dxa"/>
+              <w:bottom w:w="100.0" w:type="dxa"/>
+              <w:right w:w="100.0" w:type="dxa"/>
+            </w:tcMar>
+            <w:vAlign w:val="top"/>
+          </w:tcPr>
+          <w:p>
+            <w:pPr>
+              <w:keepNext w:val="0"/>
+              <w:keepLines w:val="0"/>
+              <w:widowControl w:val="0"/>
+              <w:pBdr>
+                <w:top w:space="0" w:sz="0" w:val="nil"/>
+                <w:left w:space="0" w:sz="0" w:val="nil"/>
+                <w:bottom w:space="0" w:sz="0" w:val="nil"/>
+                <w:right w:space="0" w:sz="0" w:val="nil"/>
+                <w:between w:space="0" w:sz="0" w:val="nil"/>
+              </w:pBdr>
+              <w:shd w:fill="auto" w:val="clear"/>
+              <w:spacing w:after="0" w:before="0" w:line="240" w:lineRule="auto"/>
+              <w:ind w:left="0" w:right="0" w:firstLine="0"/>
+              <w:jc w:val="left"/>
+              <w:rPr/>
+            </w:pPr>
+            <w:r>
+              <w:rPr>
+                <w:rtl w:val="0"/>
+              </w:rPr>
+              <w:t xml:space="preserve">Actualmente la </w:t>
+            </w:r>
+            <w:r>
+              <w:rPr>
+                <w:rtl w:val="0"/>
+              </w:rPr>
+              <w:t xml:space="preserve">secretaria</w:t>
+            </w:r>
+            <w:r>
+              <w:rPr>
+                <w:rtl w:val="0"/>
+              </w:rPr>
+              <w:t xml:space="preserve"> no dispone de un método fácil para agregar un nuevo cartonero o editar información existente.</w:t>
+            </w:r>
+          </w:p>
+        </w:tc>
+        <w:tc>
+          <w:tcPr>
+            <w:shd w:fill="auto" w:val="clear"/>
+            <w:tcMar>
+              <w:top w:w="100.0" w:type="dxa"/>
+              <w:left w:w="100.0" w:type="dxa"/>
+              <w:bottom w:w="100.0" w:type="dxa"/>
+              <w:right w:w="100.0" w:type="dxa"/>
+            </w:tcMar>
+            <w:vAlign w:val="top"/>
+          </w:tcPr>
+          <w:p>
+            <w:pPr>
+              <w:keepNext w:val="0"/>
+              <w:keepLines w:val="0"/>
+              <w:widowControl w:val="0"/>
+              <w:pBdr>
+                <w:top w:space="0" w:sz="0" w:val="nil"/>
+                <w:left w:space="0" w:sz="0" w:val="nil"/>
+                <w:bottom w:space="0" w:sz="0" w:val="nil"/>
+                <w:right w:space="0" w:sz="0" w:val="nil"/>
+                <w:between w:space="0" w:sz="0" w:val="nil"/>
+              </w:pBdr>
+              <w:shd w:fill="auto" w:val="clear"/>
+              <w:spacing w:after="0" w:before="0" w:line="240" w:lineRule="auto"/>
+              <w:ind w:left="0" w:right="0" w:firstLine="0"/>
+              <w:jc w:val="left"/>
+              <w:rPr/>
+            </w:pPr>
+            <w:r>
+              <w:rPr>
+                <w:rtl w:val="0"/>
+              </w:rPr>
+              <w:t xml:space="preserve">La secretaria tendría fácil acceso a los datos de cada uno de los cartoneros para la modificación o consulta de los mismos.</w:t>
+            </w:r>
+          </w:p>
+        </w:tc>
+      </w:tr>
+      <w:tr>
+        <w:tc>
+          <w:tcPr>
+            <w:shd w:fill="auto" w:val="clear"/>
+            <w:tcMar>
+              <w:top w:w="100.0" w:type="dxa"/>
+              <w:left w:w="100.0" w:type="dxa"/>
+              <w:bottom w:w="100.0" w:type="dxa"/>
+              <w:right w:w="100.0" w:type="dxa"/>
+            </w:tcMar>
+            <w:vAlign w:val="top"/>
+          </w:tcPr>
+          <w:p>
+            <w:pPr>
+              <w:keepNext w:val="0"/>
+              <w:keepLines w:val="0"/>
+              <w:widowControl w:val="0"/>
+              <w:pBdr>
+                <w:top w:space="0" w:sz="0" w:val="nil"/>
+                <w:left w:space="0" w:sz="0" w:val="nil"/>
+                <w:bottom w:space="0" w:sz="0" w:val="nil"/>
+                <w:right w:space="0" w:sz="0" w:val="nil"/>
+                <w:between w:space="0" w:sz="0" w:val="nil"/>
+              </w:pBdr>
+              <w:shd w:fill="auto" w:val="clear"/>
+              <w:spacing w:after="0" w:before="0" w:line="240" w:lineRule="auto"/>
+              <w:ind w:left="0" w:right="0" w:firstLine="0"/>
+              <w:jc w:val="left"/>
+              <w:rPr/>
+            </w:pPr>
+            <w:r>
+              <w:rPr>
+                <w:rtl w:val="0"/>
+              </w:rPr>
+            </w:r>
+          </w:p>
+        </w:tc>
+        <w:tc>
+          <w:tcPr>
+            <w:shd w:fill="auto" w:val="clear"/>
+            <w:tcMar>
+              <w:top w:w="100.0" w:type="dxa"/>
+              <w:left w:w="100.0" w:type="dxa"/>
+              <w:bottom w:w="100.0" w:type="dxa"/>
+              <w:right w:w="100.0" w:type="dxa"/>
+            </w:tcMar>
+            <w:vAlign w:val="top"/>
+          </w:tcPr>
+          <w:p>
+            <w:pPr>
+              <w:keepNext w:val="0"/>
+              <w:keepLines w:val="0"/>
+              <w:widowControl w:val="0"/>
+              <w:pBdr>
+                <w:top w:space="0" w:sz="0" w:val="nil"/>
+                <w:left w:space="0" w:sz="0" w:val="nil"/>
+                <w:bottom w:space="0" w:sz="0" w:val="nil"/>
+                <w:right w:space="0" w:sz="0" w:val="nil"/>
+                <w:between w:space="0" w:sz="0" w:val="nil"/>
+              </w:pBdr>
+              <w:shd w:fill="auto" w:val="clear"/>
+              <w:spacing w:after="0" w:before="0" w:line="240" w:lineRule="auto"/>
+              <w:ind w:left="0" w:right="0" w:firstLine="0"/>
+              <w:jc w:val="left"/>
+              <w:rPr/>
+            </w:pPr>
+            <w:r>
+              <w:rPr>
+                <w:rtl w:val="0"/>
+              </w:rPr>
+            </w:r>
+          </w:p>
+        </w:tc>
+        <w:tc>
+          <w:tcPr>
+            <w:shd w:fill="auto" w:val="clear"/>
+            <w:tcMar>
+              <w:top w:w="100.0" w:type="dxa"/>
+              <w:left w:w="100.0" w:type="dxa"/>
+              <w:bottom w:w="100.0" w:type="dxa"/>
+              <w:right w:w="100.0" w:type="dxa"/>
+            </w:tcMar>
+            <w:vAlign w:val="top"/>
+          </w:tcPr>
+          <w:p>
+            <w:pPr>
+              <w:keepNext w:val="0"/>
+              <w:keepLines w:val="0"/>
+              <w:widowControl w:val="0"/>
+              <w:pBdr>
+                <w:top w:space="0" w:sz="0" w:val="nil"/>
+                <w:left w:space="0" w:sz="0" w:val="nil"/>
+                <w:bottom w:space="0" w:sz="0" w:val="nil"/>
+                <w:right w:space="0" w:sz="0" w:val="nil"/>
+                <w:between w:space="0" w:sz="0" w:val="nil"/>
+              </w:pBdr>
+              <w:shd w:fill="auto" w:val="clear"/>
+              <w:spacing w:after="0" w:before="0" w:line="240" w:lineRule="auto"/>
+              <w:ind w:left="0" w:right="0" w:firstLine="0"/>
+              <w:jc w:val="left"/>
+              <w:rPr/>
+            </w:pPr>
+            <w:r>
+              <w:rPr>
+                <w:rtl w:val="0"/>
+              </w:rPr>
+            </w:r>
+          </w:p>
+        </w:tc>
+        <w:tc>
+          <w:tcPr>
+            <w:shd w:fill="auto" w:val="clear"/>
+            <w:tcMar>
+              <w:top w:w="100.0" w:type="dxa"/>
+              <w:left w:w="100.0" w:type="dxa"/>
+              <w:bottom w:w="100.0" w:type="dxa"/>
+              <w:right w:w="100.0" w:type="dxa"/>
+            </w:tcMar>
+            <w:vAlign w:val="top"/>
+          </w:tcPr>
+          <w:p>
+            <w:pPr>
+              <w:keepNext w:val="0"/>
+              <w:keepLines w:val="0"/>
+              <w:widowControl w:val="0"/>
+              <w:pBdr>
+                <w:top w:space="0" w:sz="0" w:val="nil"/>
+                <w:left w:space="0" w:sz="0" w:val="nil"/>
+                <w:bottom w:space="0" w:sz="0" w:val="nil"/>
+                <w:right w:space="0" w:sz="0" w:val="nil"/>
+                <w:between w:space="0" w:sz="0" w:val="nil"/>
+              </w:pBdr>
+              <w:shd w:fill="auto" w:val="clear"/>
+              <w:spacing w:after="0" w:before="0" w:line="240" w:lineRule="auto"/>
+              <w:ind w:left="0" w:right="0" w:firstLine="0"/>
+              <w:jc w:val="left"/>
+              <w:rPr/>
+            </w:pPr>
+            <w:r>
+              <w:rPr>
+                <w:rtl w:val="0"/>
+              </w:rPr>
+            </w:r>
+          </w:p>
+        </w:tc>
+        <w:tc>
+          <w:tcPr>
+            <w:shd w:fill="auto" w:val="clear"/>
+            <w:tcMar>
+              <w:top w:w="100.0" w:type="dxa"/>
+              <w:left w:w="100.0" w:type="dxa"/>
+              <w:bottom w:w="100.0" w:type="dxa"/>
+              <w:right w:w="100.0" w:type="dxa"/>
+            </w:tcMar>
+            <w:vAlign w:val="top"/>
+          </w:tcPr>
+          <w:p>
+            <w:pPr>
+              <w:keepNext w:val="0"/>
+              <w:keepLines w:val="0"/>
+              <w:widowControl w:val="0"/>
+              <w:pBdr>
+                <w:top w:space="0" w:sz="0" w:val="nil"/>
+                <w:left w:space="0" w:sz="0" w:val="nil"/>
+                <w:bottom w:space="0" w:sz="0" w:val="nil"/>
+                <w:right w:space="0" w:sz="0" w:val="nil"/>
+                <w:between w:space="0" w:sz="0" w:val="nil"/>
+              </w:pBdr>
+              <w:shd w:fill="auto" w:val="clear"/>
+              <w:spacing w:after="0" w:before="0" w:line="240" w:lineRule="auto"/>
+              <w:ind w:left="0" w:right="0" w:firstLine="0"/>
+              <w:jc w:val="left"/>
+              <w:rPr/>
+            </w:pPr>
+            <w:r>
+              <w:rPr>
+                <w:rtl w:val="0"/>
+              </w:rPr>
+            </w:r>
+          </w:p>
+        </w:tc>
+      </w:tr>
+      <w:tr>
+        <w:tc>
+          <w:tcPr>
+            <w:shd w:fill="auto" w:val="clear"/>
+            <w:tcMar>
+              <w:top w:w="100.0" w:type="dxa"/>
+              <w:left w:w="100.0" w:type="dxa"/>
+              <w:bottom w:w="100.0" w:type="dxa"/>
+              <w:right w:w="100.0" w:type="dxa"/>
+            </w:tcMar>
+            <w:vAlign w:val="top"/>
+          </w:tcPr>
+          <w:p>
+            <w:pPr>
+              <w:keepNext w:val="0"/>
+              <w:keepLines w:val="0"/>
+              <w:widowControl w:val="0"/>
+              <w:pBdr>
+                <w:top w:space="0" w:sz="0" w:val="nil"/>
+                <w:left w:space="0" w:sz="0" w:val="nil"/>
+                <w:bottom w:space="0" w:sz="0" w:val="nil"/>
+                <w:right w:space="0" w:sz="0" w:val="nil"/>
+                <w:between w:space="0" w:sz="0" w:val="nil"/>
+              </w:pBdr>
+              <w:shd w:fill="auto" w:val="clear"/>
+              <w:spacing w:after="0" w:before="0" w:line="240" w:lineRule="auto"/>
+              <w:ind w:left="0" w:right="0" w:firstLine="0"/>
+              <w:jc w:val="left"/>
+              <w:rPr/>
+            </w:pPr>
+            <w:r>
+              <w:rPr>
+                <w:rtl w:val="0"/>
+              </w:rPr>
+            </w:r>
+          </w:p>
+        </w:tc>
+        <w:tc>
+          <w:tcPr>
+            <w:shd w:fill="auto" w:val="clear"/>
+            <w:tcMar>
+              <w:top w:w="100.0" w:type="dxa"/>
+              <w:left w:w="100.0" w:type="dxa"/>
+              <w:bottom w:w="100.0" w:type="dxa"/>
+              <w:right w:w="100.0" w:type="dxa"/>
+            </w:tcMar>
+            <w:vAlign w:val="top"/>
+          </w:tcPr>
+          <w:p>
+            <w:pPr>
+              <w:keepNext w:val="0"/>
+              <w:keepLines w:val="0"/>
+              <w:widowControl w:val="0"/>
+              <w:pBdr>
+                <w:top w:space="0" w:sz="0" w:val="nil"/>
+                <w:left w:space="0" w:sz="0" w:val="nil"/>
+                <w:bottom w:space="0" w:sz="0" w:val="nil"/>
+                <w:right w:space="0" w:sz="0" w:val="nil"/>
+                <w:between w:space="0" w:sz="0" w:val="nil"/>
+              </w:pBdr>
+              <w:shd w:fill="auto" w:val="clear"/>
+              <w:spacing w:after="0" w:before="0" w:line="240" w:lineRule="auto"/>
+              <w:ind w:left="0" w:right="0" w:firstLine="0"/>
+              <w:jc w:val="left"/>
+              <w:rPr/>
+            </w:pPr>
+            <w:r>
+              <w:rPr>
+                <w:rtl w:val="0"/>
+              </w:rPr>
+            </w:r>
+          </w:p>
+        </w:tc>
+        <w:tc>
+          <w:tcPr>
+            <w:shd w:fill="auto" w:val="clear"/>
+            <w:tcMar>
+              <w:top w:w="100.0" w:type="dxa"/>
+              <w:left w:w="100.0" w:type="dxa"/>
+              <w:bottom w:w="100.0" w:type="dxa"/>
+              <w:right w:w="100.0" w:type="dxa"/>
+            </w:tcMar>
+            <w:vAlign w:val="top"/>
+          </w:tcPr>
+          <w:p>
+            <w:pPr>
+              <w:keepNext w:val="0"/>
+              <w:keepLines w:val="0"/>
+              <w:widowControl w:val="0"/>
+              <w:pBdr>
+                <w:top w:space="0" w:sz="0" w:val="nil"/>
+                <w:left w:space="0" w:sz="0" w:val="nil"/>
+                <w:bottom w:space="0" w:sz="0" w:val="nil"/>
+                <w:right w:space="0" w:sz="0" w:val="nil"/>
+                <w:between w:space="0" w:sz="0" w:val="nil"/>
+              </w:pBdr>
+              <w:shd w:fill="auto" w:val="clear"/>
+              <w:spacing w:after="0" w:before="0" w:line="240" w:lineRule="auto"/>
+              <w:ind w:left="0" w:right="0" w:firstLine="0"/>
+              <w:jc w:val="left"/>
+              <w:rPr/>
+            </w:pPr>
+            <w:r>
+              <w:rPr>
+                <w:rtl w:val="0"/>
+              </w:rPr>
+            </w:r>
+          </w:p>
+        </w:tc>
+        <w:tc>
+          <w:tcPr>
+            <w:shd w:fill="auto" w:val="clear"/>
+            <w:tcMar>
+              <w:top w:w="100.0" w:type="dxa"/>
+              <w:left w:w="100.0" w:type="dxa"/>
+              <w:bottom w:w="100.0" w:type="dxa"/>
+              <w:right w:w="100.0" w:type="dxa"/>
+            </w:tcMar>
+            <w:vAlign w:val="top"/>
+          </w:tcPr>
+          <w:p>
+            <w:pPr>
+              <w:keepNext w:val="0"/>
+              <w:keepLines w:val="0"/>
+              <w:widowControl w:val="0"/>
+              <w:pBdr>
+                <w:top w:space="0" w:sz="0" w:val="nil"/>
+                <w:left w:space="0" w:sz="0" w:val="nil"/>
+                <w:bottom w:space="0" w:sz="0" w:val="nil"/>
+                <w:right w:space="0" w:sz="0" w:val="nil"/>
+                <w:between w:space="0" w:sz="0" w:val="nil"/>
+              </w:pBdr>
+              <w:shd w:fill="auto" w:val="clear"/>
+              <w:spacing w:after="0" w:before="0" w:line="240" w:lineRule="auto"/>
+              <w:ind w:left="0" w:right="0" w:firstLine="0"/>
+              <w:jc w:val="left"/>
+              <w:rPr/>
+            </w:pPr>
+            <w:r>
+              <w:rPr>
+                <w:rtl w:val="0"/>
+              </w:rPr>
+            </w:r>
+          </w:p>
+        </w:tc>
+        <w:tc>
+          <w:tcPr>
+            <w:shd w:fill="auto" w:val="clear"/>
+            <w:tcMar>
+              <w:top w:w="100.0" w:type="dxa"/>
+              <w:left w:w="100.0" w:type="dxa"/>
+              <w:bottom w:w="100.0" w:type="dxa"/>
+              <w:right w:w="100.0" w:type="dxa"/>
+            </w:tcMar>
+            <w:vAlign w:val="top"/>
+          </w:tcPr>
+          <w:p>
+            <w:pPr>
+              <w:keepNext w:val="0"/>
+              <w:keepLines w:val="0"/>
+              <w:widowControl w:val="0"/>
+              <w:pBdr>
+                <w:top w:space="0" w:sz="0" w:val="nil"/>
+                <w:left w:space="0" w:sz="0" w:val="nil"/>
+                <w:bottom w:space="0" w:sz="0" w:val="nil"/>
+                <w:right w:space="0" w:sz="0" w:val="nil"/>
+                <w:between w:space="0" w:sz="0" w:val="nil"/>
+              </w:pBdr>
+              <w:shd w:fill="auto" w:val="clear"/>
+              <w:spacing w:after="0" w:before="0" w:line="240" w:lineRule="auto"/>
+              <w:ind w:left="0" w:right="0" w:firstLine="0"/>
+              <w:jc w:val="left"/>
+              <w:rPr/>
+            </w:pPr>
+            <w:r>
+              <w:rPr>
+                <w:rtl w:val="0"/>
+              </w:rPr>
+            </w:r>
+          </w:p>
+        </w:tc>
+      </w:tr>
+    </w:tbl>
     <w:p>
       <w:pPr>
         <w:keepNext w:val="0"/>
@@ -2172,37 +3515,494 @@
         <w:shd w:fill="auto" w:val="clear"/>
         <w:spacing w:after="120" w:before="0" w:line="240" w:lineRule="auto"/>
         <w:ind w:left="720" w:right="0" w:firstLine="0"/>
-        <w:jc w:val="left"/>
-        <w:rPr>
-          <w:rFonts w:ascii="Times New Roman" w:cs="Times New Roman" w:eastAsia="Times New Roman" w:hAnsi="Times New Roman"/>
-          <w:b w:val="0"/>
-          <w:i w:val="1"/>
-          <w:smallCaps w:val="0"/>
-          <w:strike w:val="0"/>
-          <w:color w:val="0000ff"/>
-          <w:sz w:val="20"/>
-          <w:szCs w:val="20"/>
+        <w:jc w:val="both"/>
+        <w:rPr>
+          <w:i w:val="1"/>
+          <w:color w:val="0000ff"/>
+        </w:rPr>
+      </w:pPr>
+      <w:r>
+        <w:rPr>
+          <w:rtl w:val="0"/>
+        </w:rPr>
+      </w:r>
+    </w:p>
+    <w:p>
+      <w:pPr>
+        <w:pStyle w:val="Heading1"/>
+        <w:widowControl w:val="1"/>
+        <w:numPr>
+          <w:ilvl w:val="0"/>
+          <w:numId w:val="4"/>
+        </w:numPr>
+        <w:ind w:left="0" w:firstLine="0"/>
+        <w:rPr/>
+      </w:pPr>
+      <w:bookmarkStart w:colFirst="0" w:colLast="0" w:name="_tyjcwt" w:id="5"/>
+      <w:bookmarkEnd w:id="5"/>
+      <w:r>
+        <w:rPr>
+          <w:rtl w:val="0"/>
+        </w:rPr>
+        <w:t xml:space="preserve">Product</w:t>
+      </w:r>
+    </w:p>
+    <w:p>
+      <w:pPr>
+        <w:keepNext w:val="0"/>
+        <w:keepLines w:val="1"/>
+        <w:widowControl w:val="0"/>
+        <w:numPr>
+          <w:ilvl w:val="0"/>
+          <w:numId w:val="3"/>
+        </w:numPr>
+        <w:pBdr>
+          <w:top w:space="0" w:sz="0" w:val="nil"/>
+          <w:left w:space="0" w:sz="0" w:val="nil"/>
+          <w:bottom w:space="0" w:sz="0" w:val="nil"/>
+          <w:right w:space="0" w:sz="0" w:val="nil"/>
+          <w:between w:space="0" w:sz="0" w:val="nil"/>
+        </w:pBdr>
+        <w:shd w:fill="auto" w:val="clear"/>
+        <w:spacing w:after="0" w:afterAutospacing="0" w:before="0" w:line="240" w:lineRule="auto"/>
+        <w:ind w:left="1440" w:right="0" w:hanging="360"/>
+        <w:jc w:val="both"/>
+        <w:rPr>
+          <w:i w:val="1"/>
+          <w:color w:val="0000ff"/>
           <w:u w:val="none"/>
-          <w:shd w:fill="auto" w:val="clear"/>
-          <w:vertAlign w:val="baseline"/>
-        </w:rPr>
-      </w:pPr>
-      <w:r>
-        <w:rPr>
-          <w:rFonts w:ascii="Times New Roman" w:cs="Times New Roman" w:eastAsia="Times New Roman" w:hAnsi="Times New Roman"/>
-          <w:b w:val="0"/>
-          <w:i w:val="1"/>
-          <w:smallCaps w:val="0"/>
-          <w:strike w:val="0"/>
-          <w:color w:val="0000ff"/>
-          <w:sz w:val="20"/>
-          <w:szCs w:val="20"/>
+        </w:rPr>
+      </w:pPr>
+      <w:r>
+        <w:rPr>
+          <w:i w:val="1"/>
+          <w:color w:val="0000ff"/>
+          <w:rtl w:val="0"/>
+        </w:rPr>
+        <w:t xml:space="preserve">Login: la </w:t>
+      </w:r>
+      <w:r>
+        <w:rPr>
+          <w:i w:val="1"/>
+          <w:color w:val="0000ff"/>
+          <w:rtl w:val="0"/>
+        </w:rPr>
+        <w:t xml:space="preserve">secretaria</w:t>
+      </w:r>
+      <w:r>
+        <w:rPr>
+          <w:i w:val="1"/>
+          <w:color w:val="0000ff"/>
+          <w:rtl w:val="0"/>
+        </w:rPr>
+        <w:t xml:space="preserve"> deberá proporcionar un usuario y contraseña válidas para ingresar al sistema</w:t>
+      </w:r>
+    </w:p>
+    <w:p>
+      <w:pPr>
+        <w:keepNext w:val="0"/>
+        <w:keepLines w:val="1"/>
+        <w:widowControl w:val="0"/>
+        <w:numPr>
+          <w:ilvl w:val="0"/>
+          <w:numId w:val="3"/>
+        </w:numPr>
+        <w:pBdr>
+          <w:top w:space="0" w:sz="0" w:val="nil"/>
+          <w:left w:space="0" w:sz="0" w:val="nil"/>
+          <w:bottom w:space="0" w:sz="0" w:val="nil"/>
+          <w:right w:space="0" w:sz="0" w:val="nil"/>
+          <w:between w:space="0" w:sz="0" w:val="nil"/>
+        </w:pBdr>
+        <w:shd w:fill="auto" w:val="clear"/>
+        <w:spacing w:after="0" w:afterAutospacing="0" w:before="0" w:line="240" w:lineRule="auto"/>
+        <w:ind w:left="1440" w:right="0" w:hanging="360"/>
+        <w:jc w:val="both"/>
+        <w:rPr>
+          <w:i w:val="1"/>
+          <w:color w:val="0000ff"/>
           <w:u w:val="none"/>
-          <w:shd w:fill="auto" w:val="clear"/>
-          <w:vertAlign w:val="baseline"/>
-          <w:rtl w:val="0"/>
-        </w:rPr>
-        <w:t xml:space="preserve">[Example: </w:t>
+        </w:rPr>
+      </w:pPr>
+      <w:r>
+        <w:rPr>
+          <w:i w:val="1"/>
+          <w:color w:val="0000ff"/>
+          <w:rtl w:val="0"/>
+        </w:rPr>
+        <w:t xml:space="preserve">Registrar/actualizar datos de cartonero: El sistema permitirá visualizar la lista actual de cartoneros y dará la opción a la </w:t>
+      </w:r>
+      <w:r>
+        <w:rPr>
+          <w:i w:val="1"/>
+          <w:color w:val="0000ff"/>
+          <w:rtl w:val="0"/>
+        </w:rPr>
+        <w:t xml:space="preserve">secretaria</w:t>
+      </w:r>
+      <w:r>
+        <w:rPr>
+          <w:i w:val="1"/>
+          <w:color w:val="0000ff"/>
+          <w:rtl w:val="0"/>
+        </w:rPr>
+        <w:t xml:space="preserve"> de modificar alguno de ellos o ingresar uno nuevo.</w:t>
+      </w:r>
+    </w:p>
+    <w:p>
+      <w:pPr>
+        <w:keepNext w:val="0"/>
+        <w:keepLines w:val="1"/>
+        <w:widowControl w:val="0"/>
+        <w:numPr>
+          <w:ilvl w:val="0"/>
+          <w:numId w:val="3"/>
+        </w:numPr>
+        <w:pBdr>
+          <w:top w:space="0" w:sz="0" w:val="nil"/>
+          <w:left w:space="0" w:sz="0" w:val="nil"/>
+          <w:bottom w:space="0" w:sz="0" w:val="nil"/>
+          <w:right w:space="0" w:sz="0" w:val="nil"/>
+          <w:between w:space="0" w:sz="0" w:val="nil"/>
+        </w:pBdr>
+        <w:shd w:fill="auto" w:val="clear"/>
+        <w:spacing w:after="0" w:afterAutospacing="0" w:before="0" w:line="240" w:lineRule="auto"/>
+        <w:ind w:left="1440" w:right="0" w:hanging="360"/>
+        <w:jc w:val="both"/>
+        <w:rPr>
+          <w:i w:val="1"/>
+          <w:color w:val="0000ff"/>
+          <w:u w:val="none"/>
+        </w:rPr>
+      </w:pPr>
+      <w:r>
+        <w:rPr>
+          <w:i w:val="1"/>
+          <w:color w:val="0000ff"/>
+          <w:rtl w:val="0"/>
+        </w:rPr>
+        <w:t xml:space="preserve">Ingresar/actualizar lista de materiales y condiciones: El sistema permitirá a la secretaria modificar el listado de materiales y condiciones de entrega de cada uno de ellos.</w:t>
+      </w:r>
+    </w:p>
+    <w:p>
+      <w:pPr>
+        <w:keepNext w:val="0"/>
+        <w:keepLines w:val="1"/>
+        <w:widowControl w:val="0"/>
+        <w:numPr>
+          <w:ilvl w:val="0"/>
+          <w:numId w:val="3"/>
+        </w:numPr>
+        <w:pBdr>
+          <w:top w:space="0" w:sz="0" w:val="nil"/>
+          <w:left w:space="0" w:sz="0" w:val="nil"/>
+          <w:bottom w:space="0" w:sz="0" w:val="nil"/>
+          <w:right w:space="0" w:sz="0" w:val="nil"/>
+          <w:between w:space="0" w:sz="0" w:val="nil"/>
+        </w:pBdr>
+        <w:shd w:fill="auto" w:val="clear"/>
+        <w:spacing w:after="0" w:afterAutospacing="0" w:before="0" w:line="240" w:lineRule="auto"/>
+        <w:ind w:left="1440" w:right="0" w:hanging="360"/>
+        <w:jc w:val="both"/>
+        <w:rPr>
+          <w:i w:val="1"/>
+          <w:color w:val="0000ff"/>
+          <w:u w:val="none"/>
+        </w:rPr>
+      </w:pPr>
+      <w:r>
+        <w:rPr>
+          <w:i w:val="1"/>
+          <w:color w:val="0000ff"/>
+          <w:rtl w:val="0"/>
+        </w:rPr>
+        <w:t xml:space="preserve">Ver lista de materiales y condiciones: El sistema permitirá a los ciudadanos visualizar el listado de materiales y condiciones de entregas aceptados por la cooperativa.</w:t>
+      </w:r>
+    </w:p>
+    <w:p>
+      <w:pPr>
+        <w:keepNext w:val="0"/>
+        <w:keepLines w:val="1"/>
+        <w:widowControl w:val="0"/>
+        <w:numPr>
+          <w:ilvl w:val="0"/>
+          <w:numId w:val="3"/>
+        </w:numPr>
+        <w:pBdr>
+          <w:top w:space="0" w:sz="0" w:val="nil"/>
+          <w:left w:space="0" w:sz="0" w:val="nil"/>
+          <w:bottom w:space="0" w:sz="0" w:val="nil"/>
+          <w:right w:space="0" w:sz="0" w:val="nil"/>
+          <w:between w:space="0" w:sz="0" w:val="nil"/>
+        </w:pBdr>
+        <w:shd w:fill="auto" w:val="clear"/>
+        <w:spacing w:after="0" w:afterAutospacing="0" w:before="0" w:line="240" w:lineRule="auto"/>
+        <w:ind w:left="1440" w:right="0" w:hanging="360"/>
+        <w:jc w:val="both"/>
+        <w:rPr>
+          <w:i w:val="1"/>
+          <w:color w:val="0000ff"/>
+          <w:u w:val="none"/>
+        </w:rPr>
+      </w:pPr>
+      <w:r>
+        <w:rPr>
+          <w:i w:val="1"/>
+          <w:color w:val="0000ff"/>
+          <w:rtl w:val="0"/>
+        </w:rPr>
+        <w:t xml:space="preserve">Ver porcentaje de ventas: El sistema permitirá a la secretaria ver el porcentaje de la venta que le corresponde a cada cartonero</w:t>
+      </w:r>
+    </w:p>
+    <w:p>
+      <w:pPr>
+        <w:keepNext w:val="0"/>
+        <w:keepLines w:val="1"/>
+        <w:widowControl w:val="0"/>
+        <w:numPr>
+          <w:ilvl w:val="0"/>
+          <w:numId w:val="3"/>
+        </w:numPr>
+        <w:pBdr>
+          <w:top w:space="0" w:sz="0" w:val="nil"/>
+          <w:left w:space="0" w:sz="0" w:val="nil"/>
+          <w:bottom w:space="0" w:sz="0" w:val="nil"/>
+          <w:right w:space="0" w:sz="0" w:val="nil"/>
+          <w:between w:space="0" w:sz="0" w:val="nil"/>
+        </w:pBdr>
+        <w:shd w:fill="auto" w:val="clear"/>
+        <w:spacing w:after="0" w:afterAutospacing="0" w:before="0" w:line="240" w:lineRule="auto"/>
+        <w:ind w:left="1440" w:right="0" w:hanging="360"/>
+        <w:jc w:val="both"/>
+        <w:rPr>
+          <w:i w:val="1"/>
+          <w:color w:val="0000ff"/>
+          <w:u w:val="none"/>
+        </w:rPr>
+      </w:pPr>
+      <w:r>
+        <w:rPr>
+          <w:i w:val="1"/>
+          <w:color w:val="0000ff"/>
+          <w:rtl w:val="0"/>
+        </w:rPr>
+        <w:t xml:space="preserve">Hacer una oferta de transporte: El sistema permitirá a los ciudadanos hacer una oferta de transporte para llevar los materiales de otros ciudadanos.</w:t>
+      </w:r>
+    </w:p>
+    <w:p>
+      <w:pPr>
+        <w:keepNext w:val="0"/>
+        <w:keepLines w:val="1"/>
+        <w:widowControl w:val="0"/>
+        <w:numPr>
+          <w:ilvl w:val="0"/>
+          <w:numId w:val="3"/>
+        </w:numPr>
+        <w:pBdr>
+          <w:top w:space="0" w:sz="0" w:val="nil"/>
+          <w:left w:space="0" w:sz="0" w:val="nil"/>
+          <w:bottom w:space="0" w:sz="0" w:val="nil"/>
+          <w:right w:space="0" w:sz="0" w:val="nil"/>
+          <w:between w:space="0" w:sz="0" w:val="nil"/>
+        </w:pBdr>
+        <w:shd w:fill="auto" w:val="clear"/>
+        <w:spacing w:after="0" w:afterAutospacing="0" w:before="0" w:line="240" w:lineRule="auto"/>
+        <w:ind w:left="1440" w:right="0" w:hanging="360"/>
+        <w:jc w:val="both"/>
+        <w:rPr>
+          <w:i w:val="1"/>
+          <w:color w:val="0000ff"/>
+          <w:u w:val="none"/>
+        </w:rPr>
+      </w:pPr>
+      <w:r>
+        <w:rPr>
+          <w:i w:val="1"/>
+          <w:color w:val="0000ff"/>
+          <w:rtl w:val="0"/>
+        </w:rPr>
+        <w:t xml:space="preserve">Postularse a una oferta de transporte: El sistema permitirá ver el listado de ofertas actuales y ofrecerá la posibilidad de postularse a una de ellas.</w:t>
+      </w:r>
+    </w:p>
+    <w:p>
+      <w:pPr>
+        <w:keepNext w:val="0"/>
+        <w:keepLines w:val="1"/>
+        <w:widowControl w:val="0"/>
+        <w:numPr>
+          <w:ilvl w:val="0"/>
+          <w:numId w:val="3"/>
+        </w:numPr>
+        <w:pBdr>
+          <w:top w:space="0" w:sz="0" w:val="nil"/>
+          <w:left w:space="0" w:sz="0" w:val="nil"/>
+          <w:bottom w:space="0" w:sz="0" w:val="nil"/>
+          <w:right w:space="0" w:sz="0" w:val="nil"/>
+          <w:between w:space="0" w:sz="0" w:val="nil"/>
+        </w:pBdr>
+        <w:shd w:fill="auto" w:val="clear"/>
+        <w:spacing w:after="0" w:afterAutospacing="0" w:before="0" w:line="240" w:lineRule="auto"/>
+        <w:ind w:left="1440" w:right="0" w:hanging="360"/>
+        <w:jc w:val="both"/>
+        <w:rPr>
+          <w:i w:val="1"/>
+          <w:color w:val="0000ff"/>
+          <w:u w:val="none"/>
+        </w:rPr>
+      </w:pPr>
+      <w:r>
+        <w:rPr>
+          <w:i w:val="1"/>
+          <w:color w:val="0000ff"/>
+          <w:rtl w:val="0"/>
+        </w:rPr>
+        <w:t xml:space="preserve">Aceptar/rechazar a un postulante: El sistema permitirá al que hizo la oferta de transporte aceptar o rechazar un postulante.</w:t>
+      </w:r>
+    </w:p>
+    <w:p>
+      <w:pPr>
+        <w:keepNext w:val="0"/>
+        <w:keepLines w:val="1"/>
+        <w:widowControl w:val="0"/>
+        <w:numPr>
+          <w:ilvl w:val="0"/>
+          <w:numId w:val="3"/>
+        </w:numPr>
+        <w:pBdr>
+          <w:top w:space="0" w:sz="0" w:val="nil"/>
+          <w:left w:space="0" w:sz="0" w:val="nil"/>
+          <w:bottom w:space="0" w:sz="0" w:val="nil"/>
+          <w:right w:space="0" w:sz="0" w:val="nil"/>
+          <w:between w:space="0" w:sz="0" w:val="nil"/>
+        </w:pBdr>
+        <w:shd w:fill="auto" w:val="clear"/>
+        <w:spacing w:after="0" w:afterAutospacing="0" w:before="0" w:line="240" w:lineRule="auto"/>
+        <w:ind w:left="1440" w:right="0" w:hanging="360"/>
+        <w:jc w:val="both"/>
+        <w:rPr>
+          <w:i w:val="1"/>
+          <w:color w:val="0000ff"/>
+          <w:u w:val="none"/>
+        </w:rPr>
+      </w:pPr>
+      <w:r>
+        <w:rPr>
+          <w:i w:val="1"/>
+          <w:color w:val="0000ff"/>
+          <w:rtl w:val="0"/>
+        </w:rPr>
+        <w:t xml:space="preserve">Ingresar datos para recolección: El sistema permitirá a un ciudadano ingresar sus datos y los de sus materiales para que un cartonero los </w:t>
+      </w:r>
+      <w:r>
+        <w:rPr>
+          <w:i w:val="1"/>
+          <w:color w:val="0000ff"/>
+          <w:rtl w:val="0"/>
+        </w:rPr>
+        <w:t xml:space="preserve">recolecte</w:t>
+      </w:r>
+      <w:r>
+        <w:rPr>
+          <w:i w:val="1"/>
+          <w:color w:val="0000ff"/>
+          <w:rtl w:val="0"/>
+        </w:rPr>
+        <w:t xml:space="preserve">.</w:t>
+      </w:r>
+    </w:p>
+    <w:p>
+      <w:pPr>
+        <w:keepNext w:val="0"/>
+        <w:keepLines w:val="1"/>
+        <w:widowControl w:val="0"/>
+        <w:numPr>
+          <w:ilvl w:val="0"/>
+          <w:numId w:val="3"/>
+        </w:numPr>
+        <w:pBdr>
+          <w:top w:space="0" w:sz="0" w:val="nil"/>
+          <w:left w:space="0" w:sz="0" w:val="nil"/>
+          <w:bottom w:space="0" w:sz="0" w:val="nil"/>
+          <w:right w:space="0" w:sz="0" w:val="nil"/>
+          <w:between w:space="0" w:sz="0" w:val="nil"/>
+        </w:pBdr>
+        <w:shd w:fill="auto" w:val="clear"/>
+        <w:spacing w:after="0" w:afterAutospacing="0" w:before="0" w:line="240" w:lineRule="auto"/>
+        <w:ind w:left="1440" w:right="0" w:hanging="360"/>
+        <w:jc w:val="both"/>
+        <w:rPr>
+          <w:i w:val="1"/>
+          <w:color w:val="0000ff"/>
+          <w:u w:val="none"/>
+        </w:rPr>
+      </w:pPr>
+      <w:r>
+        <w:rPr>
+          <w:i w:val="1"/>
+          <w:color w:val="0000ff"/>
+          <w:rtl w:val="0"/>
+        </w:rPr>
+        <w:t xml:space="preserve">Registrar el peso de los materiales: El sistema permitirá a la secretaria actualizar el peso de los materiales recolectados a un cartonero determinado o al usuario “vecino buena onda”</w:t>
+      </w:r>
+    </w:p>
+    <w:p>
+      <w:pPr>
+        <w:keepNext w:val="0"/>
+        <w:keepLines w:val="1"/>
+        <w:widowControl w:val="0"/>
+        <w:numPr>
+          <w:ilvl w:val="0"/>
+          <w:numId w:val="3"/>
+        </w:numPr>
+        <w:pBdr>
+          <w:top w:space="0" w:sz="0" w:val="nil"/>
+          <w:left w:space="0" w:sz="0" w:val="nil"/>
+          <w:bottom w:space="0" w:sz="0" w:val="nil"/>
+          <w:right w:space="0" w:sz="0" w:val="nil"/>
+          <w:between w:space="0" w:sz="0" w:val="nil"/>
+        </w:pBdr>
+        <w:shd w:fill="auto" w:val="clear"/>
+        <w:spacing w:after="120" w:before="0" w:line="240" w:lineRule="auto"/>
+        <w:ind w:left="1440" w:right="0" w:hanging="360"/>
+        <w:jc w:val="both"/>
+        <w:rPr>
+          <w:i w:val="1"/>
+          <w:color w:val="0000ff"/>
+          <w:u w:val="none"/>
+        </w:rPr>
+      </w:pPr>
+      <w:r>
+        <w:rPr>
+          <w:i w:val="1"/>
+          <w:color w:val="0000ff"/>
+          <w:rtl w:val="0"/>
+        </w:rPr>
+        <w:t xml:space="preserve">Ver materiales acopiados: El sistema permitirá a la secretaria ver el listado de los materiales acopiados por cada usuario.</w:t>
+      </w:r>
+      <w:r>
+        <w:rPr>
+          <w:rtl w:val="0"/>
+        </w:rPr>
+      </w:r>
+    </w:p>
+    <w:p>
+      <w:pPr>
+        <w:pStyle w:val="Heading1"/>
+        <w:widowControl w:val="1"/>
+        <w:numPr>
+          <w:ilvl w:val="0"/>
+          <w:numId w:val="4"/>
+        </w:numPr>
+        <w:ind w:left="0" w:firstLine="0"/>
+        <w:rPr/>
+      </w:pPr>
+      <w:bookmarkStart w:colFirst="0" w:colLast="0" w:name="_3dy6vkm" w:id="6"/>
+      <w:bookmarkEnd w:id="6"/>
+      <w:r>
+        <w:rPr>
+          <w:rtl w:val="0"/>
+        </w:rPr>
+        <w:t xml:space="preserve">Business Goals</w:t>
       </w:r>
     </w:p>
     <w:p>
@@ -2219,205 +4019,20 @@
         </w:pBdr>
         <w:shd w:fill="auto" w:val="clear"/>
         <w:spacing w:after="120" w:before="0" w:line="240" w:lineRule="auto"/>
-        <w:ind w:left="720" w:right="0" w:firstLine="0"/>
-        <w:jc w:val="left"/>
-        <w:rPr>
-          <w:rFonts w:ascii="Times New Roman" w:cs="Times New Roman" w:eastAsia="Times New Roman" w:hAnsi="Times New Roman"/>
-          <w:b w:val="0"/>
-          <w:i w:val="1"/>
-          <w:smallCaps w:val="0"/>
-          <w:strike w:val="0"/>
-          <w:color w:val="0000ff"/>
-          <w:sz w:val="20"/>
-          <w:szCs w:val="20"/>
-          <w:u w:val="none"/>
-          <w:shd w:fill="auto" w:val="clear"/>
-          <w:vertAlign w:val="baseline"/>
-        </w:rPr>
-      </w:pPr>
-      <w:r>
-        <w:rPr>
-          <w:rFonts w:ascii="Times New Roman" w:cs="Times New Roman" w:eastAsia="Times New Roman" w:hAnsi="Times New Roman"/>
-          <w:b w:val="0"/>
-          <w:i w:val="1"/>
-          <w:smallCaps w:val="0"/>
-          <w:strike w:val="0"/>
-          <w:color w:val="0000ff"/>
-          <w:sz w:val="20"/>
-          <w:szCs w:val="20"/>
-          <w:u w:val="none"/>
-          <w:shd w:fill="auto" w:val="clear"/>
-          <w:vertAlign w:val="baseline"/>
-          <w:rtl w:val="0"/>
-        </w:rPr>
-        <w:t xml:space="preserve">Users: Product managers and product owners. Customers: mid-size to large enterprises]</w:t>
-      </w:r>
-    </w:p>
-    <w:p>
-      <w:pPr>
-        <w:pStyle w:val="Heading1"/>
-        <w:widowControl w:val="1"/>
-        <w:numPr>
-          <w:ilvl w:val="0"/>
-          <w:numId w:val="1"/>
-        </w:numPr>
-        <w:ind w:left="0" w:firstLine="0"/>
-        <w:rPr/>
-      </w:pPr>
-      <w:bookmarkStart w:colFirst="0" w:colLast="0" w:name="_2et92p0" w:id="4"/>
-      <w:bookmarkEnd w:id="4"/>
-      <w:r>
-        <w:rPr>
-          <w:rtl w:val="0"/>
-        </w:rPr>
-        <w:t xml:space="preserve">Needs</w:t>
-      </w:r>
-    </w:p>
-    <w:p>
-      <w:pPr>
-        <w:keepNext w:val="0"/>
-        <w:keepLines w:val="0"/>
-        <w:widowControl w:val="0"/>
-        <w:pBdr>
-          <w:top w:space="0" w:sz="0" w:val="nil"/>
-          <w:left w:space="0" w:sz="0" w:val="nil"/>
-          <w:bottom w:space="0" w:sz="0" w:val="nil"/>
-          <w:right w:space="0" w:sz="0" w:val="nil"/>
-          <w:between w:space="0" w:sz="0" w:val="nil"/>
-        </w:pBdr>
-        <w:shd w:fill="auto" w:val="clear"/>
-        <w:spacing w:after="120" w:before="0" w:line="240" w:lineRule="auto"/>
-        <w:ind w:left="720" w:right="0" w:firstLine="0"/>
-        <w:jc w:val="left"/>
-        <w:rPr>
-          <w:rFonts w:ascii="Times New Roman" w:cs="Times New Roman" w:eastAsia="Times New Roman" w:hAnsi="Times New Roman"/>
-          <w:b w:val="0"/>
-          <w:i w:val="1"/>
-          <w:smallCaps w:val="0"/>
-          <w:strike w:val="0"/>
-          <w:color w:val="0000ff"/>
-          <w:sz w:val="20"/>
-          <w:szCs w:val="20"/>
-          <w:u w:val="none"/>
-          <w:shd w:fill="auto" w:val="clear"/>
-          <w:vertAlign w:val="baseline"/>
-        </w:rPr>
-      </w:pPr>
-      <w:r>
-        <w:rPr>
-          <w:rFonts w:ascii="Times New Roman" w:cs="Times New Roman" w:eastAsia="Times New Roman" w:hAnsi="Times New Roman"/>
-          <w:b w:val="0"/>
-          <w:i w:val="1"/>
-          <w:smallCaps w:val="0"/>
-          <w:strike w:val="0"/>
-          <w:color w:val="0000ff"/>
-          <w:sz w:val="20"/>
-          <w:szCs w:val="20"/>
-          <w:u w:val="none"/>
-          <w:shd w:fill="auto" w:val="clear"/>
-          <w:vertAlign w:val="baseline"/>
-          <w:rtl w:val="0"/>
-        </w:rPr>
-        <w:t xml:space="preserve">[Describes the product’s value proposition: the main problem the product addresses or the primary benefit it offers. The section should make it clear </w:t>
-      </w:r>
-      <w:r>
-        <w:rPr>
-          <w:rFonts w:ascii="Times New Roman" w:cs="Times New Roman" w:eastAsia="Times New Roman" w:hAnsi="Times New Roman"/>
-          <w:b w:val="1"/>
-          <w:i w:val="1"/>
-          <w:smallCaps w:val="0"/>
-          <w:strike w:val="0"/>
-          <w:color w:val="0000ff"/>
-          <w:sz w:val="20"/>
-          <w:szCs w:val="20"/>
-          <w:u w:val="none"/>
-          <w:shd w:fill="auto" w:val="clear"/>
-          <w:vertAlign w:val="baseline"/>
-          <w:rtl w:val="0"/>
-        </w:rPr>
-        <w:t xml:space="preserve">why</w:t>
-      </w:r>
-      <w:r>
-        <w:rPr>
-          <w:rFonts w:ascii="Times New Roman" w:cs="Times New Roman" w:eastAsia="Times New Roman" w:hAnsi="Times New Roman"/>
-          <w:b w:val="0"/>
-          <w:i w:val="1"/>
-          <w:smallCaps w:val="0"/>
-          <w:strike w:val="0"/>
-          <w:color w:val="0000ff"/>
-          <w:sz w:val="20"/>
-          <w:szCs w:val="20"/>
-          <w:u w:val="none"/>
-          <w:shd w:fill="auto" w:val="clear"/>
-          <w:vertAlign w:val="baseline"/>
-          <w:rtl w:val="0"/>
-        </w:rPr>
-        <w:t xml:space="preserve"> people will want to use or pay for your product. Describe what success looks like for the users and customers. If you identify several needs, prioritize them.</w:t>
-      </w:r>
-    </w:p>
-    <w:p>
-      <w:pPr>
-        <w:keepNext w:val="0"/>
-        <w:keepLines w:val="0"/>
-        <w:widowControl w:val="0"/>
-        <w:pBdr>
-          <w:top w:space="0" w:sz="0" w:val="nil"/>
-          <w:left w:space="0" w:sz="0" w:val="nil"/>
-          <w:bottom w:space="0" w:sz="0" w:val="nil"/>
-          <w:right w:space="0" w:sz="0" w:val="nil"/>
-          <w:between w:space="0" w:sz="0" w:val="nil"/>
-        </w:pBdr>
-        <w:shd w:fill="auto" w:val="clear"/>
-        <w:spacing w:after="120" w:before="0" w:line="240" w:lineRule="auto"/>
-        <w:ind w:left="720" w:right="0" w:firstLine="0"/>
-        <w:jc w:val="left"/>
-        <w:rPr>
-          <w:rFonts w:ascii="Times New Roman" w:cs="Times New Roman" w:eastAsia="Times New Roman" w:hAnsi="Times New Roman"/>
-          <w:b w:val="0"/>
-          <w:i w:val="0"/>
-          <w:smallCaps w:val="0"/>
-          <w:strike w:val="0"/>
-          <w:color w:val="0000ff"/>
-          <w:sz w:val="20"/>
-          <w:szCs w:val="20"/>
-          <w:u w:val="none"/>
-          <w:shd w:fill="auto" w:val="clear"/>
-          <w:vertAlign w:val="baseline"/>
-        </w:rPr>
-      </w:pPr>
-      <w:r>
-        <w:rPr>
-          <w:rFonts w:ascii="Times New Roman" w:cs="Times New Roman" w:eastAsia="Times New Roman" w:hAnsi="Times New Roman"/>
-          <w:b w:val="0"/>
-          <w:i w:val="1"/>
-          <w:smallCaps w:val="0"/>
-          <w:strike w:val="0"/>
-          <w:color w:val="0000ff"/>
-          <w:sz w:val="20"/>
-          <w:szCs w:val="20"/>
-          <w:u w:val="none"/>
-          <w:shd w:fill="auto" w:val="clear"/>
-          <w:vertAlign w:val="baseline"/>
-          <w:rtl w:val="0"/>
-        </w:rPr>
-        <w:t xml:space="preserve">What problem does the product solve? Which benefit does it provide?</w:t>
-      </w:r>
-      <w:r>
-        <w:rPr>
-          <w:rFonts w:ascii="Times New Roman" w:cs="Times New Roman" w:eastAsia="Times New Roman" w:hAnsi="Times New Roman"/>
-          <w:b w:val="0"/>
-          <w:i w:val="0"/>
-          <w:smallCaps w:val="0"/>
-          <w:strike w:val="0"/>
-          <w:color w:val="0000ff"/>
-          <w:sz w:val="20"/>
-          <w:szCs w:val="20"/>
-          <w:u w:val="none"/>
-          <w:shd w:fill="auto" w:val="clear"/>
-          <w:vertAlign w:val="baseline"/>
-          <w:rtl w:val="0"/>
-        </w:rPr>
-        <w:t xml:space="preserve">]</w:t>
+        <w:ind w:left="720" w:right="0" w:firstLine="720"/>
+        <w:jc w:val="both"/>
+        <w:rPr>
+          <w:i w:val="1"/>
+          <w:color w:val="0000ff"/>
+        </w:rPr>
+      </w:pPr>
+      <w:r>
+        <w:rPr>
+          <w:i w:val="1"/>
+          <w:color w:val="0000ff"/>
+          <w:rtl w:val="0"/>
+        </w:rPr>
+        <w:t xml:space="preserve">Este proyecto brindará una solución moderna, práctica, sencilla y eficiente para optimizar la organización de la cooperativa para el proceso de reciclado. Además permitirá a los usuarios acceder de una forma fácil a la información vinculada a las funciones de la cooperativa. </w:t>
       </w:r>
     </w:p>
     <w:p>
@@ -2434,171 +4049,20 @@
         </w:pBdr>
         <w:shd w:fill="auto" w:val="clear"/>
         <w:spacing w:after="120" w:before="0" w:line="240" w:lineRule="auto"/>
-        <w:ind w:left="720" w:right="0" w:firstLine="0"/>
-        <w:jc w:val="left"/>
-        <w:rPr>
-          <w:rFonts w:ascii="Times New Roman" w:cs="Times New Roman" w:eastAsia="Times New Roman" w:hAnsi="Times New Roman"/>
-          <w:b w:val="0"/>
-          <w:i w:val="1"/>
-          <w:smallCaps w:val="0"/>
-          <w:strike w:val="0"/>
-          <w:color w:val="0000ff"/>
-          <w:sz w:val="20"/>
-          <w:szCs w:val="20"/>
-          <w:u w:val="none"/>
-          <w:shd w:fill="auto" w:val="clear"/>
-          <w:vertAlign w:val="baseline"/>
-        </w:rPr>
-      </w:pPr>
-      <w:r>
-        <w:rPr>
-          <w:rFonts w:ascii="Times New Roman" w:cs="Times New Roman" w:eastAsia="Times New Roman" w:hAnsi="Times New Roman"/>
-          <w:b w:val="0"/>
-          <w:i w:val="1"/>
-          <w:smallCaps w:val="0"/>
-          <w:strike w:val="0"/>
-          <w:color w:val="0000ff"/>
-          <w:sz w:val="20"/>
-          <w:szCs w:val="20"/>
-          <w:u w:val="none"/>
-          <w:shd w:fill="auto" w:val="clear"/>
-          <w:vertAlign w:val="baseline"/>
-          <w:rtl w:val="0"/>
-        </w:rPr>
-        <w:t xml:space="preserve">[Example: easily integrate UX artefacts into a product backlog]</w:t>
-      </w:r>
-    </w:p>
-    <w:p>
-      <w:pPr>
-        <w:pStyle w:val="Heading1"/>
-        <w:widowControl w:val="1"/>
-        <w:numPr>
-          <w:ilvl w:val="0"/>
-          <w:numId w:val="1"/>
-        </w:numPr>
-        <w:ind w:left="0" w:firstLine="0"/>
-        <w:rPr/>
-      </w:pPr>
-      <w:bookmarkStart w:colFirst="0" w:colLast="0" w:name="_tyjcwt" w:id="5"/>
-      <w:bookmarkEnd w:id="5"/>
-      <w:r>
-        <w:rPr>
-          <w:rtl w:val="0"/>
-        </w:rPr>
-        <w:t xml:space="preserve">Product</w:t>
-      </w:r>
-    </w:p>
-    <w:p>
-      <w:pPr>
-        <w:keepNext w:val="0"/>
-        <w:keepLines w:val="0"/>
-        <w:widowControl w:val="0"/>
-        <w:pBdr>
-          <w:top w:space="0" w:sz="0" w:val="nil"/>
-          <w:left w:space="0" w:sz="0" w:val="nil"/>
-          <w:bottom w:space="0" w:sz="0" w:val="nil"/>
-          <w:right w:space="0" w:sz="0" w:val="nil"/>
-          <w:between w:space="0" w:sz="0" w:val="nil"/>
-        </w:pBdr>
-        <w:shd w:fill="auto" w:val="clear"/>
-        <w:spacing w:after="120" w:before="0" w:line="240" w:lineRule="auto"/>
-        <w:ind w:left="720" w:right="0" w:firstLine="0"/>
-        <w:jc w:val="left"/>
-        <w:rPr>
-          <w:rFonts w:ascii="Times New Roman" w:cs="Times New Roman" w:eastAsia="Times New Roman" w:hAnsi="Times New Roman"/>
-          <w:b w:val="0"/>
-          <w:i w:val="1"/>
-          <w:smallCaps w:val="0"/>
-          <w:strike w:val="0"/>
-          <w:color w:val="0000ff"/>
-          <w:sz w:val="20"/>
-          <w:szCs w:val="20"/>
-          <w:u w:val="none"/>
-          <w:shd w:fill="auto" w:val="clear"/>
-          <w:vertAlign w:val="baseline"/>
-        </w:rPr>
-      </w:pPr>
-      <w:r>
-        <w:rPr>
-          <w:rFonts w:ascii="Times New Roman" w:cs="Times New Roman" w:eastAsia="Times New Roman" w:hAnsi="Times New Roman"/>
-          <w:b w:val="0"/>
-          <w:i w:val="1"/>
-          <w:smallCaps w:val="0"/>
-          <w:strike w:val="0"/>
-          <w:color w:val="0000ff"/>
-          <w:sz w:val="20"/>
-          <w:szCs w:val="20"/>
-          <w:u w:val="none"/>
-          <w:shd w:fill="auto" w:val="clear"/>
-          <w:vertAlign w:val="baseline"/>
-          <w:rtl w:val="0"/>
-        </w:rPr>
-        <w:t xml:space="preserve">[Summarizes the three to five features of your product that make it stand out and that are critical for its success. These are likely to correlate to its unique selling proposition, and they should address the needs identified. </w:t>
-      </w:r>
-    </w:p>
-    <w:p>
-      <w:pPr>
-        <w:keepNext w:val="0"/>
-        <w:keepLines w:val="0"/>
-        <w:widowControl w:val="0"/>
-        <w:pBdr>
-          <w:top w:space="0" w:sz="0" w:val="nil"/>
-          <w:left w:space="0" w:sz="0" w:val="nil"/>
-          <w:bottom w:space="0" w:sz="0" w:val="nil"/>
-          <w:right w:space="0" w:sz="0" w:val="nil"/>
-          <w:between w:space="0" w:sz="0" w:val="nil"/>
-        </w:pBdr>
-        <w:shd w:fill="auto" w:val="clear"/>
-        <w:spacing w:after="120" w:before="0" w:line="240" w:lineRule="auto"/>
-        <w:ind w:left="720" w:right="0" w:firstLine="0"/>
-        <w:jc w:val="left"/>
-        <w:rPr>
-          <w:rFonts w:ascii="Times New Roman" w:cs="Times New Roman" w:eastAsia="Times New Roman" w:hAnsi="Times New Roman"/>
-          <w:b w:val="0"/>
-          <w:i w:val="0"/>
-          <w:smallCaps w:val="0"/>
-          <w:strike w:val="0"/>
-          <w:color w:val="0000ff"/>
-          <w:sz w:val="20"/>
-          <w:szCs w:val="20"/>
-          <w:u w:val="none"/>
-          <w:shd w:fill="auto" w:val="clear"/>
-          <w:vertAlign w:val="baseline"/>
-        </w:rPr>
-      </w:pPr>
-      <w:r>
-        <w:rPr>
-          <w:rFonts w:ascii="Times New Roman" w:cs="Times New Roman" w:eastAsia="Times New Roman" w:hAnsi="Times New Roman"/>
-          <w:b w:val="0"/>
-          <w:i w:val="1"/>
-          <w:smallCaps w:val="0"/>
-          <w:strike w:val="0"/>
-          <w:color w:val="0000ff"/>
-          <w:sz w:val="20"/>
-          <w:szCs w:val="20"/>
-          <w:u w:val="none"/>
-          <w:shd w:fill="auto" w:val="clear"/>
-          <w:vertAlign w:val="baseline"/>
-          <w:rtl w:val="0"/>
-        </w:rPr>
-        <w:t xml:space="preserve">What product it is? What makes it stand out? Is it feasible to develop the product?</w:t>
-      </w:r>
-      <w:r>
-        <w:rPr>
-          <w:rFonts w:ascii="Times New Roman" w:cs="Times New Roman" w:eastAsia="Times New Roman" w:hAnsi="Times New Roman"/>
-          <w:b w:val="0"/>
-          <w:i w:val="0"/>
-          <w:smallCaps w:val="0"/>
-          <w:strike w:val="0"/>
-          <w:color w:val="0000ff"/>
-          <w:sz w:val="20"/>
-          <w:szCs w:val="20"/>
-          <w:u w:val="none"/>
-          <w:shd w:fill="auto" w:val="clear"/>
-          <w:vertAlign w:val="baseline"/>
-          <w:rtl w:val="0"/>
-        </w:rPr>
-        <w:t xml:space="preserve">]</w:t>
+        <w:ind w:left="720" w:right="0" w:firstLine="720"/>
+        <w:jc w:val="both"/>
+        <w:rPr>
+          <w:i w:val="1"/>
+          <w:color w:val="0000ff"/>
+        </w:rPr>
+      </w:pPr>
+      <w:r>
+        <w:rPr>
+          <w:i w:val="1"/>
+          <w:color w:val="0000ff"/>
+          <w:rtl w:val="0"/>
+        </w:rPr>
+        <w:t xml:space="preserve">El sistema manual actual es poco eficiente y genera gastos excesivos e innecesarios para todas las personas involucradas ya que carece de tecnología, habiendo quedado obsoleto. De esta forma, se desmotiva a los ciudadanos a utilizar el servicio de reciclado.</w:t>
       </w:r>
     </w:p>
     <w:p>
@@ -2615,491 +4079,21 @@
         </w:pBdr>
         <w:shd w:fill="auto" w:val="clear"/>
         <w:spacing w:after="120" w:before="0" w:line="240" w:lineRule="auto"/>
-        <w:ind w:left="720" w:right="0" w:firstLine="0"/>
-        <w:jc w:val="left"/>
-        <w:rPr>
-          <w:rFonts w:ascii="Times New Roman" w:cs="Times New Roman" w:eastAsia="Times New Roman" w:hAnsi="Times New Roman"/>
-          <w:b w:val="0"/>
-          <w:i w:val="1"/>
-          <w:smallCaps w:val="0"/>
-          <w:strike w:val="0"/>
-          <w:color w:val="0000ff"/>
-          <w:sz w:val="20"/>
-          <w:szCs w:val="20"/>
-          <w:u w:val="none"/>
-          <w:shd w:fill="auto" w:val="clear"/>
-          <w:vertAlign w:val="baseline"/>
-        </w:rPr>
-      </w:pPr>
-      <w:r>
-        <w:rPr>
-          <w:rFonts w:ascii="Times New Roman" w:cs="Times New Roman" w:eastAsia="Times New Roman" w:hAnsi="Times New Roman"/>
-          <w:b w:val="0"/>
-          <w:i w:val="1"/>
-          <w:smallCaps w:val="0"/>
-          <w:strike w:val="0"/>
-          <w:color w:val="0000ff"/>
-          <w:sz w:val="20"/>
-          <w:szCs w:val="20"/>
-          <w:u w:val="none"/>
-          <w:shd w:fill="auto" w:val="clear"/>
-          <w:vertAlign w:val="baseline"/>
-          <w:rtl w:val="0"/>
-        </w:rPr>
-        <w:t xml:space="preserve">[Example: </w:t>
-      </w:r>
-    </w:p>
-    <w:p>
-      <w:pPr>
-        <w:keepNext w:val="0"/>
-        <w:keepLines w:val="1"/>
-        <w:widowControl w:val="0"/>
-        <w:pBdr>
-          <w:top w:space="0" w:sz="0" w:val="nil"/>
-          <w:left w:space="0" w:sz="0" w:val="nil"/>
-          <w:bottom w:space="0" w:sz="0" w:val="nil"/>
-          <w:right w:space="0" w:sz="0" w:val="nil"/>
-          <w:between w:space="0" w:sz="0" w:val="nil"/>
-        </w:pBdr>
-        <w:shd w:fill="auto" w:val="clear"/>
-        <w:spacing w:after="120" w:before="0" w:line="240" w:lineRule="auto"/>
-        <w:ind w:left="720" w:right="0" w:firstLine="0"/>
-        <w:jc w:val="left"/>
-        <w:rPr>
-          <w:rFonts w:ascii="Times New Roman" w:cs="Times New Roman" w:eastAsia="Times New Roman" w:hAnsi="Times New Roman"/>
-          <w:b w:val="0"/>
-          <w:i w:val="1"/>
-          <w:smallCaps w:val="0"/>
-          <w:strike w:val="0"/>
-          <w:color w:val="0000ff"/>
-          <w:sz w:val="20"/>
-          <w:szCs w:val="20"/>
-          <w:u w:val="none"/>
-          <w:shd w:fill="auto" w:val="clear"/>
-          <w:vertAlign w:val="baseline"/>
-        </w:rPr>
-      </w:pPr>
-      <w:r>
-        <w:rPr>
-          <w:rFonts w:ascii="Times New Roman" w:cs="Times New Roman" w:eastAsia="Times New Roman" w:hAnsi="Times New Roman"/>
-          <w:b w:val="0"/>
-          <w:i w:val="1"/>
-          <w:smallCaps w:val="0"/>
-          <w:strike w:val="0"/>
-          <w:color w:val="0000ff"/>
-          <w:sz w:val="20"/>
-          <w:szCs w:val="20"/>
-          <w:u w:val="none"/>
-          <w:shd w:fill="auto" w:val="clear"/>
-          <w:vertAlign w:val="baseline"/>
-          <w:rtl w:val="0"/>
-        </w:rPr>
-        <w:t xml:space="preserve">-Tablet app; data is held in GreenHopper</w:t>
-      </w:r>
-    </w:p>
-    <w:p>
-      <w:pPr>
-        <w:keepNext w:val="0"/>
-        <w:keepLines w:val="1"/>
-        <w:widowControl w:val="0"/>
-        <w:pBdr>
-          <w:top w:space="0" w:sz="0" w:val="nil"/>
-          <w:left w:space="0" w:sz="0" w:val="nil"/>
-          <w:bottom w:space="0" w:sz="0" w:val="nil"/>
-          <w:right w:space="0" w:sz="0" w:val="nil"/>
-          <w:between w:space="0" w:sz="0" w:val="nil"/>
-        </w:pBdr>
-        <w:shd w:fill="auto" w:val="clear"/>
-        <w:spacing w:after="120" w:before="0" w:line="240" w:lineRule="auto"/>
-        <w:ind w:left="720" w:right="0" w:firstLine="0"/>
-        <w:jc w:val="left"/>
-        <w:rPr>
-          <w:rFonts w:ascii="Times New Roman" w:cs="Times New Roman" w:eastAsia="Times New Roman" w:hAnsi="Times New Roman"/>
-          <w:b w:val="0"/>
-          <w:i w:val="1"/>
-          <w:smallCaps w:val="0"/>
-          <w:strike w:val="0"/>
-          <w:color w:val="0000ff"/>
-          <w:sz w:val="20"/>
-          <w:szCs w:val="20"/>
-          <w:u w:val="none"/>
-          <w:shd w:fill="auto" w:val="clear"/>
-          <w:vertAlign w:val="baseline"/>
-        </w:rPr>
-      </w:pPr>
-      <w:r>
-        <w:rPr>
-          <w:rFonts w:ascii="Times New Roman" w:cs="Times New Roman" w:eastAsia="Times New Roman" w:hAnsi="Times New Roman"/>
-          <w:b w:val="0"/>
-          <w:i w:val="1"/>
-          <w:smallCaps w:val="0"/>
-          <w:strike w:val="0"/>
-          <w:color w:val="0000ff"/>
-          <w:sz w:val="20"/>
-          <w:szCs w:val="20"/>
-          <w:u w:val="none"/>
-          <w:shd w:fill="auto" w:val="clear"/>
-          <w:vertAlign w:val="baseline"/>
-          <w:rtl w:val="0"/>
-        </w:rPr>
-        <w:t xml:space="preserve">-Looks like a physical canvas; intuitive to use</w:t>
-      </w:r>
-    </w:p>
-    <w:p>
-      <w:pPr>
-        <w:keepNext w:val="0"/>
-        <w:keepLines w:val="1"/>
-        <w:widowControl w:val="0"/>
-        <w:pBdr>
-          <w:top w:space="0" w:sz="0" w:val="nil"/>
-          <w:left w:space="0" w:sz="0" w:val="nil"/>
-          <w:bottom w:space="0" w:sz="0" w:val="nil"/>
-          <w:right w:space="0" w:sz="0" w:val="nil"/>
-          <w:between w:space="0" w:sz="0" w:val="nil"/>
-        </w:pBdr>
-        <w:shd w:fill="auto" w:val="clear"/>
-        <w:spacing w:after="120" w:before="0" w:line="240" w:lineRule="auto"/>
-        <w:ind w:left="720" w:right="0" w:firstLine="0"/>
-        <w:jc w:val="left"/>
-        <w:rPr>
-          <w:rFonts w:ascii="Times New Roman" w:cs="Times New Roman" w:eastAsia="Times New Roman" w:hAnsi="Times New Roman"/>
-          <w:b w:val="0"/>
-          <w:i w:val="1"/>
-          <w:smallCaps w:val="0"/>
-          <w:strike w:val="0"/>
-          <w:color w:val="0000ff"/>
-          <w:sz w:val="20"/>
-          <w:szCs w:val="20"/>
-          <w:u w:val="none"/>
-          <w:shd w:fill="auto" w:val="clear"/>
-          <w:vertAlign w:val="baseline"/>
-        </w:rPr>
-      </w:pPr>
-      <w:r>
-        <w:rPr>
-          <w:rFonts w:ascii="Times New Roman" w:cs="Times New Roman" w:eastAsia="Times New Roman" w:hAnsi="Times New Roman"/>
-          <w:b w:val="0"/>
-          <w:i w:val="1"/>
-          <w:smallCaps w:val="0"/>
-          <w:strike w:val="0"/>
-          <w:color w:val="0000ff"/>
-          <w:sz w:val="20"/>
-          <w:szCs w:val="20"/>
-          <w:u w:val="none"/>
-          <w:shd w:fill="auto" w:val="clear"/>
-          <w:vertAlign w:val="baseline"/>
-          <w:rtl w:val="0"/>
-        </w:rPr>
-        <w:t xml:space="preserve">-Provides guidance and templates]</w:t>
-      </w:r>
-    </w:p>
-    <w:p>
-      <w:pPr>
-        <w:pStyle w:val="Heading1"/>
-        <w:widowControl w:val="1"/>
-        <w:numPr>
-          <w:ilvl w:val="0"/>
-          <w:numId w:val="1"/>
-        </w:numPr>
-        <w:ind w:left="0" w:firstLine="0"/>
-        <w:rPr/>
-      </w:pPr>
-      <w:bookmarkStart w:colFirst="0" w:colLast="0" w:name="_3dy6vkm" w:id="6"/>
-      <w:bookmarkEnd w:id="6"/>
-      <w:r>
-        <w:rPr>
-          <w:rtl w:val="0"/>
-        </w:rPr>
-        <w:t xml:space="preserve">Business Goals</w:t>
-      </w:r>
-    </w:p>
-    <w:p>
-      <w:pPr>
-        <w:keepNext w:val="0"/>
-        <w:keepLines w:val="0"/>
-        <w:widowControl w:val="0"/>
-        <w:pBdr>
-          <w:top w:space="0" w:sz="0" w:val="nil"/>
-          <w:left w:space="0" w:sz="0" w:val="nil"/>
-          <w:bottom w:space="0" w:sz="0" w:val="nil"/>
-          <w:right w:space="0" w:sz="0" w:val="nil"/>
-          <w:between w:space="0" w:sz="0" w:val="nil"/>
-        </w:pBdr>
-        <w:shd w:fill="auto" w:val="clear"/>
-        <w:spacing w:after="120" w:before="0" w:line="240" w:lineRule="auto"/>
-        <w:ind w:left="720" w:right="0" w:firstLine="0"/>
-        <w:jc w:val="left"/>
-        <w:rPr>
-          <w:rFonts w:ascii="Times New Roman" w:cs="Times New Roman" w:eastAsia="Times New Roman" w:hAnsi="Times New Roman"/>
-          <w:b w:val="0"/>
-          <w:i w:val="1"/>
-          <w:smallCaps w:val="0"/>
-          <w:strike w:val="0"/>
-          <w:color w:val="0000ff"/>
-          <w:sz w:val="20"/>
-          <w:szCs w:val="20"/>
-          <w:u w:val="none"/>
-          <w:shd w:fill="auto" w:val="clear"/>
-          <w:vertAlign w:val="baseline"/>
-        </w:rPr>
-      </w:pPr>
-      <w:r>
-        <w:rPr>
-          <w:rFonts w:ascii="Times New Roman" w:cs="Times New Roman" w:eastAsia="Times New Roman" w:hAnsi="Times New Roman"/>
-          <w:b w:val="0"/>
-          <w:i w:val="1"/>
-          <w:smallCaps w:val="0"/>
-          <w:strike w:val="0"/>
-          <w:color w:val="0000ff"/>
-          <w:sz w:val="20"/>
-          <w:szCs w:val="20"/>
-          <w:u w:val="none"/>
-          <w:shd w:fill="auto" w:val="clear"/>
-          <w:vertAlign w:val="baseline"/>
-          <w:rtl w:val="0"/>
-        </w:rPr>
-        <w:t xml:space="preserve">[Explains why it’s worthwhile for your company to invest in the product. It states the desired business benefits, for instance, increase revenue, enter a new market, reduce cost, develop the brand, or acquire valuable knowledge. </w:t>
-      </w:r>
-    </w:p>
-    <w:p>
-      <w:pPr>
-        <w:keepNext w:val="0"/>
-        <w:keepLines w:val="0"/>
-        <w:widowControl w:val="0"/>
-        <w:pBdr>
-          <w:top w:space="0" w:sz="0" w:val="nil"/>
-          <w:left w:space="0" w:sz="0" w:val="nil"/>
-          <w:bottom w:space="0" w:sz="0" w:val="nil"/>
-          <w:right w:space="0" w:sz="0" w:val="nil"/>
-          <w:between w:space="0" w:sz="0" w:val="nil"/>
-        </w:pBdr>
-        <w:shd w:fill="auto" w:val="clear"/>
-        <w:spacing w:after="120" w:before="0" w:line="240" w:lineRule="auto"/>
-        <w:ind w:left="720" w:right="0" w:firstLine="0"/>
-        <w:jc w:val="left"/>
-        <w:rPr>
-          <w:rFonts w:ascii="Times New Roman" w:cs="Times New Roman" w:eastAsia="Times New Roman" w:hAnsi="Times New Roman"/>
-          <w:b w:val="0"/>
-          <w:i w:val="0"/>
-          <w:smallCaps w:val="0"/>
-          <w:strike w:val="0"/>
-          <w:color w:val="0000ff"/>
-          <w:sz w:val="20"/>
-          <w:szCs w:val="20"/>
-          <w:u w:val="none"/>
-          <w:shd w:fill="auto" w:val="clear"/>
-          <w:vertAlign w:val="baseline"/>
-        </w:rPr>
-      </w:pPr>
-      <w:r>
-        <w:rPr>
-          <w:rFonts w:ascii="Times New Roman" w:cs="Times New Roman" w:eastAsia="Times New Roman" w:hAnsi="Times New Roman"/>
-          <w:b w:val="0"/>
-          <w:i w:val="1"/>
-          <w:smallCaps w:val="0"/>
-          <w:strike w:val="0"/>
-          <w:color w:val="0000ff"/>
-          <w:sz w:val="20"/>
-          <w:szCs w:val="20"/>
-          <w:u w:val="none"/>
-          <w:shd w:fill="auto" w:val="clear"/>
-          <w:vertAlign w:val="baseline"/>
-          <w:rtl w:val="0"/>
-        </w:rPr>
-        <w:t xml:space="preserve">How is the product going to benefit the company? What are the business goals?</w:t>
-      </w:r>
-      <w:r>
-        <w:rPr>
-          <w:rFonts w:ascii="Times New Roman" w:cs="Times New Roman" w:eastAsia="Times New Roman" w:hAnsi="Times New Roman"/>
-          <w:b w:val="0"/>
-          <w:i w:val="0"/>
-          <w:smallCaps w:val="0"/>
-          <w:strike w:val="0"/>
-          <w:color w:val="0000ff"/>
-          <w:sz w:val="20"/>
-          <w:szCs w:val="20"/>
-          <w:u w:val="none"/>
-          <w:shd w:fill="auto" w:val="clear"/>
-          <w:vertAlign w:val="baseline"/>
-          <w:rtl w:val="0"/>
-        </w:rPr>
-        <w:t xml:space="preserve">]</w:t>
-      </w:r>
-    </w:p>
-    <w:p>
-      <w:pPr>
-        <w:keepNext w:val="0"/>
-        <w:keepLines w:val="1"/>
-        <w:widowControl w:val="0"/>
-        <w:pBdr>
-          <w:top w:space="0" w:sz="0" w:val="nil"/>
-          <w:left w:space="0" w:sz="0" w:val="nil"/>
-          <w:bottom w:space="0" w:sz="0" w:val="nil"/>
-          <w:right w:space="0" w:sz="0" w:val="nil"/>
-          <w:between w:space="0" w:sz="0" w:val="nil"/>
-        </w:pBdr>
-        <w:shd w:fill="auto" w:val="clear"/>
-        <w:spacing w:after="120" w:before="0" w:line="240" w:lineRule="auto"/>
-        <w:ind w:left="720" w:right="0" w:firstLine="0"/>
-        <w:jc w:val="left"/>
-        <w:rPr>
-          <w:rFonts w:ascii="Times New Roman" w:cs="Times New Roman" w:eastAsia="Times New Roman" w:hAnsi="Times New Roman"/>
-          <w:b w:val="0"/>
-          <w:i w:val="1"/>
-          <w:smallCaps w:val="0"/>
-          <w:strike w:val="0"/>
-          <w:color w:val="0000ff"/>
-          <w:sz w:val="20"/>
-          <w:szCs w:val="20"/>
-          <w:u w:val="none"/>
-          <w:shd w:fill="auto" w:val="clear"/>
-          <w:vertAlign w:val="baseline"/>
-        </w:rPr>
-      </w:pPr>
-      <w:r>
-        <w:rPr>
-          <w:rFonts w:ascii="Times New Roman" w:cs="Times New Roman" w:eastAsia="Times New Roman" w:hAnsi="Times New Roman"/>
-          <w:b w:val="0"/>
-          <w:i w:val="1"/>
-          <w:smallCaps w:val="0"/>
-          <w:strike w:val="0"/>
-          <w:color w:val="0000ff"/>
-          <w:sz w:val="20"/>
-          <w:szCs w:val="20"/>
-          <w:u w:val="none"/>
-          <w:shd w:fill="auto" w:val="clear"/>
-          <w:vertAlign w:val="baseline"/>
-          <w:rtl w:val="0"/>
-        </w:rPr>
-        <w:t xml:space="preserve">[Example: </w:t>
-      </w:r>
-    </w:p>
-    <w:p>
-      <w:pPr>
-        <w:keepNext w:val="0"/>
-        <w:keepLines w:val="1"/>
-        <w:widowControl w:val="0"/>
-        <w:pBdr>
-          <w:top w:space="0" w:sz="0" w:val="nil"/>
-          <w:left w:space="0" w:sz="0" w:val="nil"/>
-          <w:bottom w:space="0" w:sz="0" w:val="nil"/>
-          <w:right w:space="0" w:sz="0" w:val="nil"/>
-          <w:between w:space="0" w:sz="0" w:val="nil"/>
-        </w:pBdr>
-        <w:shd w:fill="auto" w:val="clear"/>
-        <w:spacing w:after="120" w:before="0" w:line="240" w:lineRule="auto"/>
-        <w:ind w:left="720" w:right="0" w:firstLine="0"/>
-        <w:jc w:val="left"/>
-        <w:rPr>
-          <w:rFonts w:ascii="Times New Roman" w:cs="Times New Roman" w:eastAsia="Times New Roman" w:hAnsi="Times New Roman"/>
-          <w:b w:val="0"/>
-          <w:i w:val="1"/>
-          <w:smallCaps w:val="0"/>
-          <w:strike w:val="0"/>
-          <w:color w:val="0000ff"/>
-          <w:sz w:val="20"/>
-          <w:szCs w:val="20"/>
-          <w:u w:val="none"/>
-          <w:shd w:fill="auto" w:val="clear"/>
-          <w:vertAlign w:val="baseline"/>
-        </w:rPr>
-      </w:pPr>
-      <w:r>
-        <w:rPr>
-          <w:rFonts w:ascii="Times New Roman" w:cs="Times New Roman" w:eastAsia="Times New Roman" w:hAnsi="Times New Roman"/>
-          <w:b w:val="0"/>
-          <w:i w:val="1"/>
-          <w:smallCaps w:val="0"/>
-          <w:strike w:val="0"/>
-          <w:color w:val="0000ff"/>
-          <w:sz w:val="20"/>
-          <w:szCs w:val="20"/>
-          <w:u w:val="none"/>
-          <w:shd w:fill="auto" w:val="clear"/>
-          <w:vertAlign w:val="baseline"/>
-          <w:rtl w:val="0"/>
-        </w:rPr>
-        <w:t xml:space="preserve">-Open up a new revenue stream</w:t>
-      </w:r>
-    </w:p>
-    <w:p>
-      <w:pPr>
-        <w:keepNext w:val="0"/>
-        <w:keepLines w:val="1"/>
-        <w:widowControl w:val="0"/>
-        <w:pBdr>
-          <w:top w:space="0" w:sz="0" w:val="nil"/>
-          <w:left w:space="0" w:sz="0" w:val="nil"/>
-          <w:bottom w:space="0" w:sz="0" w:val="nil"/>
-          <w:right w:space="0" w:sz="0" w:val="nil"/>
-          <w:between w:space="0" w:sz="0" w:val="nil"/>
-        </w:pBdr>
-        <w:shd w:fill="auto" w:val="clear"/>
-        <w:spacing w:after="120" w:before="0" w:line="240" w:lineRule="auto"/>
-        <w:ind w:left="720" w:right="0" w:firstLine="0"/>
-        <w:jc w:val="left"/>
-        <w:rPr>
-          <w:rFonts w:ascii="Times New Roman" w:cs="Times New Roman" w:eastAsia="Times New Roman" w:hAnsi="Times New Roman"/>
-          <w:b w:val="0"/>
-          <w:i w:val="1"/>
-          <w:smallCaps w:val="0"/>
-          <w:strike w:val="0"/>
-          <w:color w:val="0000ff"/>
-          <w:sz w:val="20"/>
-          <w:szCs w:val="20"/>
-          <w:u w:val="none"/>
-          <w:shd w:fill="auto" w:val="clear"/>
-          <w:vertAlign w:val="baseline"/>
-        </w:rPr>
-      </w:pPr>
-      <w:r>
-        <w:rPr>
-          <w:rFonts w:ascii="Times New Roman" w:cs="Times New Roman" w:eastAsia="Times New Roman" w:hAnsi="Times New Roman"/>
-          <w:b w:val="0"/>
-          <w:i w:val="1"/>
-          <w:smallCaps w:val="0"/>
-          <w:strike w:val="0"/>
-          <w:color w:val="0000ff"/>
-          <w:sz w:val="20"/>
-          <w:szCs w:val="20"/>
-          <w:u w:val="none"/>
-          <w:shd w:fill="auto" w:val="clear"/>
-          <w:vertAlign w:val="baseline"/>
-          <w:rtl w:val="0"/>
-        </w:rPr>
-        <w:t xml:space="preserve">-Develop our main brand]</w:t>
-      </w:r>
-    </w:p>
-    <w:p>
-      <w:pPr>
-        <w:keepNext w:val="0"/>
-        <w:keepLines w:val="1"/>
-        <w:widowControl w:val="0"/>
-        <w:pBdr>
-          <w:top w:space="0" w:sz="0" w:val="nil"/>
-          <w:left w:space="0" w:sz="0" w:val="nil"/>
-          <w:bottom w:space="0" w:sz="0" w:val="nil"/>
-          <w:right w:space="0" w:sz="0" w:val="nil"/>
-          <w:between w:space="0" w:sz="0" w:val="nil"/>
-        </w:pBdr>
-        <w:shd w:fill="auto" w:val="clear"/>
-        <w:spacing w:after="120" w:before="0" w:line="240" w:lineRule="auto"/>
-        <w:ind w:left="720" w:right="0" w:firstLine="0"/>
-        <w:jc w:val="left"/>
-        <w:rPr>
-          <w:rFonts w:ascii="Times New Roman" w:cs="Times New Roman" w:eastAsia="Times New Roman" w:hAnsi="Times New Roman"/>
-          <w:b w:val="0"/>
-          <w:i w:val="0"/>
-          <w:smallCaps w:val="0"/>
-          <w:strike w:val="0"/>
-          <w:color w:val="000000"/>
-          <w:sz w:val="20"/>
-          <w:szCs w:val="20"/>
-          <w:u w:val="none"/>
-          <w:shd w:fill="auto" w:val="clear"/>
-          <w:vertAlign w:val="baseline"/>
-        </w:rPr>
-      </w:pPr>
+        <w:ind w:left="720" w:right="0" w:firstLine="720"/>
+        <w:jc w:val="both"/>
+        <w:rPr>
+          <w:i w:val="1"/>
+          <w:color w:val="0000ff"/>
+        </w:rPr>
+      </w:pPr>
+      <w:r>
+        <w:rPr>
+          <w:i w:val="1"/>
+          <w:color w:val="0000ff"/>
+          <w:rtl w:val="0"/>
+        </w:rPr>
+        <w:t xml:space="preserve">El nuevo sistema posicionará a la cooperativa como una organización modelo generando interés dentro de la comunidad, haciendo que los ciudadanos practiquen el reciclado al facilitarles el proceso del mismo mediante una página web y brindando procesos administrativos más eficientes.</w:t>
+      </w:r>
       <w:r>
         <w:rPr>
           <w:rtl w:val="0"/>
@@ -3157,7 +4151,7 @@
   </w:p>
   <w:tbl>
     <w:tblPr>
-      <w:tblStyle w:val="Table3"/>
+      <w:tblStyle w:val="Table4"/>
       <w:tblW w:w="9486.0" w:type="dxa"/>
       <w:jc w:val="left"/>
       <w:tblInd w:w="0.0" w:type="dxa"/>
@@ -3248,7 +4242,7 @@
             <w:rPr>
               <w:rtl w:val="0"/>
             </w:rPr>
-            <w:t xml:space="preserve">Grupo10, 2021</w:t>
+            <w:t xml:space="preserve">Grupo 10, 2021</w:t>
           </w:r>
         </w:p>
       </w:tc>
@@ -3375,7 +4369,7 @@
   </w:p>
   <w:tbl>
     <w:tblPr>
-      <w:tblStyle w:val="Table2"/>
+      <w:tblStyle w:val="Table3"/>
       <w:tblW w:w="9558.0" w:type="dxa"/>
       <w:jc w:val="left"/>
       <w:tblInd w:w="0.0" w:type="dxa"/>
@@ -3671,6 +4665,336 @@
   <w:abstractNum w:abstractNumId="1">
     <w:lvl w:ilvl="0">
       <w:start w:val="1"/>
+      <w:numFmt w:val="bullet"/>
+      <w:lvlText w:val="●"/>
+      <w:lvlJc w:val="left"/>
+      <w:pPr>
+        <w:ind w:left="2160" w:hanging="360"/>
+      </w:pPr>
+      <w:rPr>
+        <w:u w:val="none"/>
+      </w:rPr>
+    </w:lvl>
+    <w:lvl w:ilvl="1">
+      <w:start w:val="1"/>
+      <w:numFmt w:val="bullet"/>
+      <w:lvlText w:val="○"/>
+      <w:lvlJc w:val="left"/>
+      <w:pPr>
+        <w:ind w:left="2880" w:hanging="360"/>
+      </w:pPr>
+      <w:rPr>
+        <w:u w:val="none"/>
+      </w:rPr>
+    </w:lvl>
+    <w:lvl w:ilvl="2">
+      <w:start w:val="1"/>
+      <w:numFmt w:val="bullet"/>
+      <w:lvlText w:val="■"/>
+      <w:lvlJc w:val="left"/>
+      <w:pPr>
+        <w:ind w:left="3600" w:hanging="360"/>
+      </w:pPr>
+      <w:rPr>
+        <w:u w:val="none"/>
+      </w:rPr>
+    </w:lvl>
+    <w:lvl w:ilvl="3">
+      <w:start w:val="1"/>
+      <w:numFmt w:val="bullet"/>
+      <w:lvlText w:val="●"/>
+      <w:lvlJc w:val="left"/>
+      <w:pPr>
+        <w:ind w:left="4320" w:hanging="360"/>
+      </w:pPr>
+      <w:rPr>
+        <w:u w:val="none"/>
+      </w:rPr>
+    </w:lvl>
+    <w:lvl w:ilvl="4">
+      <w:start w:val="1"/>
+      <w:numFmt w:val="bullet"/>
+      <w:lvlText w:val="○"/>
+      <w:lvlJc w:val="left"/>
+      <w:pPr>
+        <w:ind w:left="5040" w:hanging="360"/>
+      </w:pPr>
+      <w:rPr>
+        <w:u w:val="none"/>
+      </w:rPr>
+    </w:lvl>
+    <w:lvl w:ilvl="5">
+      <w:start w:val="1"/>
+      <w:numFmt w:val="bullet"/>
+      <w:lvlText w:val="■"/>
+      <w:lvlJc w:val="left"/>
+      <w:pPr>
+        <w:ind w:left="5760" w:hanging="360"/>
+      </w:pPr>
+      <w:rPr>
+        <w:u w:val="none"/>
+      </w:rPr>
+    </w:lvl>
+    <w:lvl w:ilvl="6">
+      <w:start w:val="1"/>
+      <w:numFmt w:val="bullet"/>
+      <w:lvlText w:val="●"/>
+      <w:lvlJc w:val="left"/>
+      <w:pPr>
+        <w:ind w:left="6480" w:hanging="360"/>
+      </w:pPr>
+      <w:rPr>
+        <w:u w:val="none"/>
+      </w:rPr>
+    </w:lvl>
+    <w:lvl w:ilvl="7">
+      <w:start w:val="1"/>
+      <w:numFmt w:val="bullet"/>
+      <w:lvlText w:val="○"/>
+      <w:lvlJc w:val="left"/>
+      <w:pPr>
+        <w:ind w:left="7200" w:hanging="360"/>
+      </w:pPr>
+      <w:rPr>
+        <w:u w:val="none"/>
+      </w:rPr>
+    </w:lvl>
+    <w:lvl w:ilvl="8">
+      <w:start w:val="1"/>
+      <w:numFmt w:val="bullet"/>
+      <w:lvlText w:val="■"/>
+      <w:lvlJc w:val="left"/>
+      <w:pPr>
+        <w:ind w:left="7920" w:hanging="360"/>
+      </w:pPr>
+      <w:rPr>
+        <w:u w:val="none"/>
+      </w:rPr>
+    </w:lvl>
+  </w:abstractNum>
+  <w:abstractNum w:abstractNumId="2">
+    <w:lvl w:ilvl="0">
+      <w:start w:val="1"/>
+      <w:numFmt w:val="bullet"/>
+      <w:lvlText w:val="●"/>
+      <w:lvlJc w:val="left"/>
+      <w:pPr>
+        <w:ind w:left="2160" w:hanging="360"/>
+      </w:pPr>
+      <w:rPr>
+        <w:u w:val="none"/>
+      </w:rPr>
+    </w:lvl>
+    <w:lvl w:ilvl="1">
+      <w:start w:val="1"/>
+      <w:numFmt w:val="bullet"/>
+      <w:lvlText w:val="○"/>
+      <w:lvlJc w:val="left"/>
+      <w:pPr>
+        <w:ind w:left="2880" w:hanging="360"/>
+      </w:pPr>
+      <w:rPr>
+        <w:u w:val="none"/>
+      </w:rPr>
+    </w:lvl>
+    <w:lvl w:ilvl="2">
+      <w:start w:val="1"/>
+      <w:numFmt w:val="bullet"/>
+      <w:lvlText w:val="■"/>
+      <w:lvlJc w:val="left"/>
+      <w:pPr>
+        <w:ind w:left="3600" w:hanging="360"/>
+      </w:pPr>
+      <w:rPr>
+        <w:u w:val="none"/>
+      </w:rPr>
+    </w:lvl>
+    <w:lvl w:ilvl="3">
+      <w:start w:val="1"/>
+      <w:numFmt w:val="bullet"/>
+      <w:lvlText w:val="●"/>
+      <w:lvlJc w:val="left"/>
+      <w:pPr>
+        <w:ind w:left="4320" w:hanging="360"/>
+      </w:pPr>
+      <w:rPr>
+        <w:u w:val="none"/>
+      </w:rPr>
+    </w:lvl>
+    <w:lvl w:ilvl="4">
+      <w:start w:val="1"/>
+      <w:numFmt w:val="bullet"/>
+      <w:lvlText w:val="○"/>
+      <w:lvlJc w:val="left"/>
+      <w:pPr>
+        <w:ind w:left="5040" w:hanging="360"/>
+      </w:pPr>
+      <w:rPr>
+        <w:u w:val="none"/>
+      </w:rPr>
+    </w:lvl>
+    <w:lvl w:ilvl="5">
+      <w:start w:val="1"/>
+      <w:numFmt w:val="bullet"/>
+      <w:lvlText w:val="■"/>
+      <w:lvlJc w:val="left"/>
+      <w:pPr>
+        <w:ind w:left="5760" w:hanging="360"/>
+      </w:pPr>
+      <w:rPr>
+        <w:u w:val="none"/>
+      </w:rPr>
+    </w:lvl>
+    <w:lvl w:ilvl="6">
+      <w:start w:val="1"/>
+      <w:numFmt w:val="bullet"/>
+      <w:lvlText w:val="●"/>
+      <w:lvlJc w:val="left"/>
+      <w:pPr>
+        <w:ind w:left="6480" w:hanging="360"/>
+      </w:pPr>
+      <w:rPr>
+        <w:u w:val="none"/>
+      </w:rPr>
+    </w:lvl>
+    <w:lvl w:ilvl="7">
+      <w:start w:val="1"/>
+      <w:numFmt w:val="bullet"/>
+      <w:lvlText w:val="○"/>
+      <w:lvlJc w:val="left"/>
+      <w:pPr>
+        <w:ind w:left="7200" w:hanging="360"/>
+      </w:pPr>
+      <w:rPr>
+        <w:u w:val="none"/>
+      </w:rPr>
+    </w:lvl>
+    <w:lvl w:ilvl="8">
+      <w:start w:val="1"/>
+      <w:numFmt w:val="bullet"/>
+      <w:lvlText w:val="■"/>
+      <w:lvlJc w:val="left"/>
+      <w:pPr>
+        <w:ind w:left="7920" w:hanging="360"/>
+      </w:pPr>
+      <w:rPr>
+        <w:u w:val="none"/>
+      </w:rPr>
+    </w:lvl>
+  </w:abstractNum>
+  <w:abstractNum w:abstractNumId="3">
+    <w:lvl w:ilvl="0">
+      <w:start w:val="1"/>
+      <w:numFmt w:val="bullet"/>
+      <w:lvlText w:val="●"/>
+      <w:lvlJc w:val="left"/>
+      <w:pPr>
+        <w:ind w:left="1440" w:hanging="360"/>
+      </w:pPr>
+      <w:rPr>
+        <w:u w:val="none"/>
+      </w:rPr>
+    </w:lvl>
+    <w:lvl w:ilvl="1">
+      <w:start w:val="1"/>
+      <w:numFmt w:val="bullet"/>
+      <w:lvlText w:val="○"/>
+      <w:lvlJc w:val="left"/>
+      <w:pPr>
+        <w:ind w:left="2160" w:hanging="360"/>
+      </w:pPr>
+      <w:rPr>
+        <w:u w:val="none"/>
+      </w:rPr>
+    </w:lvl>
+    <w:lvl w:ilvl="2">
+      <w:start w:val="1"/>
+      <w:numFmt w:val="bullet"/>
+      <w:lvlText w:val="■"/>
+      <w:lvlJc w:val="left"/>
+      <w:pPr>
+        <w:ind w:left="2880" w:hanging="360"/>
+      </w:pPr>
+      <w:rPr>
+        <w:u w:val="none"/>
+      </w:rPr>
+    </w:lvl>
+    <w:lvl w:ilvl="3">
+      <w:start w:val="1"/>
+      <w:numFmt w:val="bullet"/>
+      <w:lvlText w:val="●"/>
+      <w:lvlJc w:val="left"/>
+      <w:pPr>
+        <w:ind w:left="3600" w:hanging="360"/>
+      </w:pPr>
+      <w:rPr>
+        <w:u w:val="none"/>
+      </w:rPr>
+    </w:lvl>
+    <w:lvl w:ilvl="4">
+      <w:start w:val="1"/>
+      <w:numFmt w:val="bullet"/>
+      <w:lvlText w:val="○"/>
+      <w:lvlJc w:val="left"/>
+      <w:pPr>
+        <w:ind w:left="4320" w:hanging="360"/>
+      </w:pPr>
+      <w:rPr>
+        <w:u w:val="none"/>
+      </w:rPr>
+    </w:lvl>
+    <w:lvl w:ilvl="5">
+      <w:start w:val="1"/>
+      <w:numFmt w:val="bullet"/>
+      <w:lvlText w:val="■"/>
+      <w:lvlJc w:val="left"/>
+      <w:pPr>
+        <w:ind w:left="5040" w:hanging="360"/>
+      </w:pPr>
+      <w:rPr>
+        <w:u w:val="none"/>
+      </w:rPr>
+    </w:lvl>
+    <w:lvl w:ilvl="6">
+      <w:start w:val="1"/>
+      <w:numFmt w:val="bullet"/>
+      <w:lvlText w:val="●"/>
+      <w:lvlJc w:val="left"/>
+      <w:pPr>
+        <w:ind w:left="5760" w:hanging="360"/>
+      </w:pPr>
+      <w:rPr>
+        <w:u w:val="none"/>
+      </w:rPr>
+    </w:lvl>
+    <w:lvl w:ilvl="7">
+      <w:start w:val="1"/>
+      <w:numFmt w:val="bullet"/>
+      <w:lvlText w:val="○"/>
+      <w:lvlJc w:val="left"/>
+      <w:pPr>
+        <w:ind w:left="6480" w:hanging="360"/>
+      </w:pPr>
+      <w:rPr>
+        <w:u w:val="none"/>
+      </w:rPr>
+    </w:lvl>
+    <w:lvl w:ilvl="8">
+      <w:start w:val="1"/>
+      <w:numFmt w:val="bullet"/>
+      <w:lvlText w:val="■"/>
+      <w:lvlJc w:val="left"/>
+      <w:pPr>
+        <w:ind w:left="7200" w:hanging="360"/>
+      </w:pPr>
+      <w:rPr>
+        <w:u w:val="none"/>
+      </w:rPr>
+    </w:lvl>
+  </w:abstractNum>
+  <w:abstractNum w:abstractNumId="4">
+    <w:lvl w:ilvl="0">
+      <w:start w:val="1"/>
       <w:numFmt w:val="decimal"/>
       <w:lvlText w:val="%1."/>
       <w:lvlJc w:val="left"/>
@@ -3762,6 +5086,15 @@
   </w:abstractNum>
   <w:num w:numId="1">
     <w:abstractNumId w:val="1"/>
+  </w:num>
+  <w:num w:numId="2">
+    <w:abstractNumId w:val="2"/>
+  </w:num>
+  <w:num w:numId="3">
+    <w:abstractNumId w:val="3"/>
+  </w:num>
+  <w:num w:numId="4">
+    <w:abstractNumId w:val="4"/>
   </w:num>
 </w:numbering>
 </file>
@@ -3927,6 +5260,19 @@
       <w:tblStyleRowBandSize w:val="1"/>
       <w:tblStyleColBandSize w:val="1"/>
       <w:tblCellMar>
+        <w:top w:w="100.0" w:type="dxa"/>
+        <w:left w:w="100.0" w:type="dxa"/>
+        <w:bottom w:w="100.0" w:type="dxa"/>
+        <w:right w:w="100.0" w:type="dxa"/>
+      </w:tblCellMar>
+    </w:tblPr>
+  </w:style>
+  <w:style w:type="table" w:styleId="Table3">
+    <w:basedOn w:val="TableNormal"/>
+    <w:tblPr>
+      <w:tblStyleRowBandSize w:val="1"/>
+      <w:tblStyleColBandSize w:val="1"/>
+      <w:tblCellMar>
         <w:top w:w="0.0" w:type="dxa"/>
         <w:left w:w="115.0" w:type="dxa"/>
         <w:bottom w:w="0.0" w:type="dxa"/>
@@ -3934,7 +5280,7 @@
       </w:tblCellMar>
     </w:tblPr>
   </w:style>
-  <w:style w:type="table" w:styleId="Table3">
+  <w:style w:type="table" w:styleId="Table4">
     <w:basedOn w:val="TableNormal"/>
     <w:tblPr>
       <w:tblStyleRowBandSize w:val="1"/>

</xml_diff>